<commit_message>
feat(main): add report lab01
</commit_message>
<xml_diff>
--- a/labs/lab01/report/report.docx
+++ b/labs/lab01/report/report.docx
@@ -7,13 +7,7 @@
         <w:pStyle w:val="Title"/>
       </w:pPr>
       <w:r>
-        <w:t xml:space="preserve">Шаблон</w:t>
-      </w:r>
-      <w:r>
-        <w:t xml:space="preserve"> </w:t>
-      </w:r>
-      <w:r>
-        <w:t xml:space="preserve">отчёта</w:t>
+        <w:t xml:space="preserve">Отчёт</w:t>
       </w:r>
       <w:r>
         <w:t xml:space="preserve"> </w:t>
@@ -33,19 +27,37 @@
       <w:r>
         <w:t xml:space="preserve">работе</w:t>
       </w:r>
+      <w:r>
+        <w:t xml:space="preserve"> </w:t>
+      </w:r>
+      <w:r>
+        <w:t xml:space="preserve">№1</w:t>
+      </w:r>
     </w:p>
     <w:p>
       <w:pPr>
         <w:pStyle w:val="Subtitle"/>
       </w:pPr>
       <w:r>
-        <w:t xml:space="preserve">Простейший</w:t>
-      </w:r>
-      <w:r>
-        <w:t xml:space="preserve"> </w:t>
-      </w:r>
-      <w:r>
-        <w:t xml:space="preserve">вариант</w:t>
+        <w:t xml:space="preserve">Простые</w:t>
+      </w:r>
+      <w:r>
+        <w:t xml:space="preserve"> </w:t>
+      </w:r>
+      <w:r>
+        <w:t xml:space="preserve">модели</w:t>
+      </w:r>
+      <w:r>
+        <w:t xml:space="preserve"> </w:t>
+      </w:r>
+      <w:r>
+        <w:t xml:space="preserve">компьютерной</w:t>
+      </w:r>
+      <w:r>
+        <w:t xml:space="preserve"> </w:t>
+      </w:r>
+      <w:r>
+        <w:t xml:space="preserve">сети</w:t>
       </w:r>
     </w:p>
     <w:p>
@@ -53,19 +65,19 @@
         <w:pStyle w:val="Author"/>
       </w:pPr>
       <w:r>
-        <w:t xml:space="preserve">Дмитрий</w:t>
-      </w:r>
-      <w:r>
-        <w:t xml:space="preserve"> </w:t>
-      </w:r>
-      <w:r>
-        <w:t xml:space="preserve">Сергеевич</w:t>
-      </w:r>
-      <w:r>
-        <w:t xml:space="preserve"> </w:t>
-      </w:r>
-      <w:r>
-        <w:t xml:space="preserve">Кулябов</w:t>
+        <w:t xml:space="preserve">Ибатулина</w:t>
+      </w:r>
+      <w:r>
+        <w:t xml:space="preserve"> </w:t>
+      </w:r>
+      <w:r>
+        <w:t xml:space="preserve">Дарья</w:t>
+      </w:r>
+      <w:r>
+        <w:t xml:space="preserve"> </w:t>
+      </w:r>
+      <w:r>
+        <w:t xml:space="preserve">Эдуардовна</w:t>
       </w:r>
     </w:p>
     <w:sdt>
@@ -117,45 +129,13 @@
         <w:pStyle w:val="FirstParagraph"/>
       </w:pPr>
       <w:r>
-        <w:t xml:space="preserve">Здесь приводится формулировка цели лабораторной работы. Формулировки</w:t>
-      </w:r>
-      <w:r>
-        <w:t xml:space="preserve"> </w:t>
-      </w:r>
-      <w:r>
-        <w:t xml:space="preserve">цели для каждой лабораторной работы приведены в методических</w:t>
-      </w:r>
-      <w:r>
-        <w:t xml:space="preserve"> </w:t>
-      </w:r>
-      <w:r>
-        <w:t xml:space="preserve">указаниях.</w:t>
-      </w:r>
-    </w:p>
-    <w:p>
-      <w:pPr>
-        <w:pStyle w:val="BodyText"/>
-      </w:pPr>
-      <w:r>
-        <w:t xml:space="preserve">Цель данного шаблона — максимально упростить подготовку отчётов по</w:t>
-      </w:r>
-      <w:r>
-        <w:t xml:space="preserve"> </w:t>
-      </w:r>
-      <w:r>
-        <w:t xml:space="preserve">лабораторным работам. Модифицируя данный шаблон, студенты смогут без</w:t>
-      </w:r>
-      <w:r>
-        <w:t xml:space="preserve"> </w:t>
-      </w:r>
-      <w:r>
-        <w:t xml:space="preserve">труда подготовить отчёт по лабораторным работам, а также познакомиться</w:t>
-      </w:r>
-      <w:r>
-        <w:t xml:space="preserve"> </w:t>
-      </w:r>
-      <w:r>
-        <w:t xml:space="preserve">с основными возможностями разметки Markdown.</w:t>
+        <w:t xml:space="preserve">Приобретение навыков моделирования сетей передачи данных с помощью средства имитационного моделирования NS-2, а также анализ полученных результатов</w:t>
+      </w:r>
+      <w:r>
+        <w:t xml:space="preserve"> </w:t>
+      </w:r>
+      <w:r>
+        <w:t xml:space="preserve">моделирования.</w:t>
       </w:r>
     </w:p>
     <w:bookmarkEnd w:id="20"/>
@@ -182,17 +162,11 @@
         <w:pStyle w:val="FirstParagraph"/>
       </w:pPr>
       <w:r>
-        <w:t xml:space="preserve">Здесь приводится описание задания в соответствии с рекомендациями</w:t>
-      </w:r>
-      <w:r>
-        <w:t xml:space="preserve"> </w:t>
-      </w:r>
-      <w:r>
-        <w:t xml:space="preserve">методического пособия и выданным вариантом.</w:t>
+        <w:t xml:space="preserve">Смоделировать несколько сетей передачи данных различной сложности с помощью средства имитационного моделирования NS-2.</w:t>
       </w:r>
     </w:p>
     <w:bookmarkEnd w:id="21"/>
-    <w:bookmarkStart w:id="23" w:name="теоретическое-введение"/>
+    <w:bookmarkStart w:id="22" w:name="теоретическое-введение"/>
     <w:p>
       <w:pPr>
         <w:pStyle w:val="Heading1"/>
@@ -215,7 +189,7 @@
         <w:pStyle w:val="FirstParagraph"/>
       </w:pPr>
       <w:r>
-        <w:t xml:space="preserve">Здесь описываются теоретические аспекты, связанные с выполнением работы.</w:t>
+        <w:t xml:space="preserve">Network Simulator (NS-2) — один из программных симуляторов моделирования процессов в компьютерных сетях. NS-2 позволяет описать топологию сети, конфигурацию источников и приёмников трафика, параметры соединений (полосу пропускания, задержку, вероятность потерь пакетов и т.д.) и множество других параметров моделируемой системы. Данные о динамике трафика, состоянии соединений и объектов сети, а также информация о работе протоколов фиксируются в генерируемом trace-файле.</w:t>
       </w:r>
     </w:p>
     <w:p>
@@ -223,320 +197,172 @@
         <w:pStyle w:val="BodyText"/>
       </w:pPr>
       <w:r>
-        <w:t xml:space="preserve">Например, в табл. 1 приведено краткое описание стандартных каталогов Unix.</w:t>
-      </w:r>
-    </w:p>
-    <w:bookmarkStart w:id="22" w:name="tbl:std-dir"/>
-    <w:p>
-      <w:pPr>
-        <w:pStyle w:val="TableCaption"/>
-      </w:pPr>
-      <w:r>
-        <w:t xml:space="preserve">Таблица 1: Описание некоторых каталогов файловой системы GNU Linux</w:t>
-      </w:r>
-    </w:p>
-    <w:tbl>
-      <w:tblPr>
-        <w:tblStyle w:val="Table"/>
-        <w:tblW w:type="pct" w:w="5000"/>
-        <w:tblLook w:firstRow="1" w:lastRow="0" w:firstColumn="0" w:lastColumn="0" w:noHBand="0" w:noVBand="0" w:val="0020"/>
-        <w:tblCaption w:val="Таблица 1: Описание некоторых каталогов файловой системы GNU Linux"/>
-      </w:tblPr>
-      <w:tblGrid>
-        <w:gridCol w:w="803"/>
-        <w:gridCol w:w="7116"/>
-      </w:tblGrid>
-      <w:tr>
-        <w:trPr>
-          <w:tblHeader w:val="true"/>
-        </w:trPr>
-        <w:tc>
-          <w:tcPr/>
-          <w:p>
-            <w:pPr>
-              <w:pStyle w:val="Compact"/>
-              <w:jc w:val="left"/>
-            </w:pPr>
-            <w:r>
-              <w:t xml:space="preserve">Имя каталога</w:t>
-            </w:r>
-          </w:p>
-        </w:tc>
-        <w:tc>
-          <w:tcPr/>
-          <w:p>
-            <w:pPr>
-              <w:pStyle w:val="Compact"/>
-              <w:jc w:val="left"/>
-            </w:pPr>
-            <w:r>
-              <w:t xml:space="preserve">Описание каталога</w:t>
-            </w:r>
-          </w:p>
-        </w:tc>
-      </w:tr>
-      <w:tr>
-        <w:tc>
-          <w:tcPr/>
-          <w:p>
-            <w:pPr>
-              <w:pStyle w:val="Compact"/>
-              <w:jc w:val="left"/>
-            </w:pPr>
-            <w:r>
-              <w:rPr>
-                <w:rStyle w:val="VerbatimChar"/>
-              </w:rPr>
-              <w:t xml:space="preserve">/</w:t>
-            </w:r>
-          </w:p>
-        </w:tc>
-        <w:tc>
-          <w:tcPr/>
-          <w:p>
-            <w:pPr>
-              <w:pStyle w:val="Compact"/>
-              <w:jc w:val="left"/>
-            </w:pPr>
-            <w:r>
-              <w:t xml:space="preserve">Корневая директория, содержащая всю файловую</w:t>
-            </w:r>
-          </w:p>
-        </w:tc>
-      </w:tr>
-      <w:tr>
-        <w:tc>
-          <w:tcPr/>
-          <w:p>
-            <w:pPr>
-              <w:pStyle w:val="Compact"/>
-              <w:jc w:val="left"/>
-            </w:pPr>
-            <w:r>
-              <w:rPr>
-                <w:rStyle w:val="VerbatimChar"/>
-              </w:rPr>
-              <w:t xml:space="preserve">/bin</w:t>
-            </w:r>
-          </w:p>
-        </w:tc>
-        <w:tc>
-          <w:tcPr/>
-          <w:p>
-            <w:pPr>
-              <w:pStyle w:val="Compact"/>
-              <w:jc w:val="left"/>
-            </w:pPr>
-            <w:r>
-              <w:t xml:space="preserve">Основные системные утилиты, необходимые как в однопользовательском режиме, так и при обычной работе всем пользователям</w:t>
-            </w:r>
-          </w:p>
-        </w:tc>
-      </w:tr>
-      <w:tr>
-        <w:tc>
-          <w:tcPr/>
-          <w:p>
-            <w:pPr>
-              <w:pStyle w:val="Compact"/>
-              <w:jc w:val="left"/>
-            </w:pPr>
-            <w:r>
-              <w:rPr>
-                <w:rStyle w:val="VerbatimChar"/>
-              </w:rPr>
-              <w:t xml:space="preserve">/etc</w:t>
-            </w:r>
-          </w:p>
-        </w:tc>
-        <w:tc>
-          <w:tcPr/>
-          <w:p>
-            <w:pPr>
-              <w:pStyle w:val="Compact"/>
-              <w:jc w:val="left"/>
-            </w:pPr>
-            <w:r>
-              <w:t xml:space="preserve">Общесистемные конфигурационные файлы и файлы конфигурации установленных программ</w:t>
-            </w:r>
-          </w:p>
-        </w:tc>
-      </w:tr>
-      <w:tr>
-        <w:tc>
-          <w:tcPr/>
-          <w:p>
-            <w:pPr>
-              <w:pStyle w:val="Compact"/>
-              <w:jc w:val="left"/>
-            </w:pPr>
-            <w:r>
-              <w:rPr>
-                <w:rStyle w:val="VerbatimChar"/>
-              </w:rPr>
-              <w:t xml:space="preserve">/home</w:t>
-            </w:r>
-          </w:p>
-        </w:tc>
-        <w:tc>
-          <w:tcPr/>
-          <w:p>
-            <w:pPr>
-              <w:pStyle w:val="Compact"/>
-              <w:jc w:val="left"/>
-            </w:pPr>
-            <w:r>
-              <w:t xml:space="preserve">Содержит домашние директории пользователей, которые, в свою очередь, содержат персональные настройки и данные пользователя</w:t>
-            </w:r>
-          </w:p>
-        </w:tc>
-      </w:tr>
-      <w:tr>
-        <w:tc>
-          <w:tcPr/>
-          <w:p>
-            <w:pPr>
-              <w:pStyle w:val="Compact"/>
-              <w:jc w:val="left"/>
-            </w:pPr>
-            <w:r>
-              <w:rPr>
-                <w:rStyle w:val="VerbatimChar"/>
-              </w:rPr>
-              <w:t xml:space="preserve">/media</w:t>
-            </w:r>
-          </w:p>
-        </w:tc>
-        <w:tc>
-          <w:tcPr/>
-          <w:p>
-            <w:pPr>
-              <w:pStyle w:val="Compact"/>
-              <w:jc w:val="left"/>
-            </w:pPr>
-            <w:r>
-              <w:t xml:space="preserve">Точки монтирования для сменных носителей</w:t>
-            </w:r>
-          </w:p>
-        </w:tc>
-      </w:tr>
-      <w:tr>
-        <w:tc>
-          <w:tcPr/>
-          <w:p>
-            <w:pPr>
-              <w:pStyle w:val="Compact"/>
-              <w:jc w:val="left"/>
-            </w:pPr>
-            <w:r>
-              <w:rPr>
-                <w:rStyle w:val="VerbatimChar"/>
-              </w:rPr>
-              <w:t xml:space="preserve">/root</w:t>
-            </w:r>
-          </w:p>
-        </w:tc>
-        <w:tc>
-          <w:tcPr/>
-          <w:p>
-            <w:pPr>
-              <w:pStyle w:val="Compact"/>
-              <w:jc w:val="left"/>
-            </w:pPr>
-            <w:r>
-              <w:t xml:space="preserve">Домашняя директория пользователя</w:t>
-            </w:r>
-            <w:r>
-              <w:t xml:space="preserve"> </w:t>
-            </w:r>
-            <w:r>
-              <w:rPr>
-                <w:rStyle w:val="VerbatimChar"/>
-              </w:rPr>
-              <w:t xml:space="preserve">root</w:t>
-            </w:r>
-          </w:p>
-        </w:tc>
-      </w:tr>
-      <w:tr>
-        <w:tc>
-          <w:tcPr/>
-          <w:p>
-            <w:pPr>
-              <w:pStyle w:val="Compact"/>
-              <w:jc w:val="left"/>
-            </w:pPr>
-            <w:r>
-              <w:rPr>
-                <w:rStyle w:val="VerbatimChar"/>
-              </w:rPr>
-              <w:t xml:space="preserve">/tmp</w:t>
-            </w:r>
-          </w:p>
-        </w:tc>
-        <w:tc>
-          <w:tcPr/>
-          <w:p>
-            <w:pPr>
-              <w:pStyle w:val="Compact"/>
-              <w:jc w:val="left"/>
-            </w:pPr>
-            <w:r>
-              <w:t xml:space="preserve">Временные файлы</w:t>
-            </w:r>
-          </w:p>
-        </w:tc>
-      </w:tr>
-      <w:tr>
-        <w:tc>
-          <w:tcPr/>
-          <w:p>
-            <w:pPr>
-              <w:pStyle w:val="Compact"/>
-              <w:jc w:val="left"/>
-            </w:pPr>
-            <w:r>
-              <w:rPr>
-                <w:rStyle w:val="VerbatimChar"/>
-              </w:rPr>
-              <w:t xml:space="preserve">/usr</w:t>
-            </w:r>
-          </w:p>
-        </w:tc>
-        <w:tc>
-          <w:tcPr/>
-          <w:p>
-            <w:pPr>
-              <w:pStyle w:val="Compact"/>
-              <w:jc w:val="left"/>
-            </w:pPr>
-            <w:r>
-              <w:t xml:space="preserve">Вторичная иерархия для данных пользователя</w:t>
-            </w:r>
-          </w:p>
-        </w:tc>
-      </w:tr>
-    </w:tbl>
+        <w:t xml:space="preserve">NS-2 является объектно-ориентированным программным обеспечением. Его ядро реализовано на языке С++. В качестве интерпретатора используется язык скриптов (сценариев) OTcl (Object oriented Tool Command Language). NS-2 полностью поддерживает иерархию классов С++ и подобную иерархию классов интерпретатора OTcl.</w:t>
+      </w:r>
+    </w:p>
+    <w:p>
+      <w:pPr>
+        <w:pStyle w:val="BodyText"/>
+      </w:pPr>
+      <w:r>
+        <w:t xml:space="preserve">Обе иерархии обладают идентичной структурой, т.е. существует однозначное соответствие между классом одной иерархии и таким же классом другой. Объединение для совместного функционирования С++ и OTcl производится при помощи TclCl (Classes Tcl). В случае, если необходимо реализовать какую-либо специфическую функцию, не реализованную в NS-2 на уровне ядра, для этого используется код на С++.</w:t>
+      </w:r>
+    </w:p>
+    <w:p>
+      <w:pPr>
+        <w:pStyle w:val="BodyText"/>
+      </w:pPr>
+      <w:r>
+        <w:t xml:space="preserve">Процесс создания модели сети для NS-2 состоит из нескольких этапов:</w:t>
+      </w:r>
+      <w:r>
+        <w:t xml:space="preserve"> </w:t>
+      </w:r>
+      <w:r>
+        <w:t xml:space="preserve">1. Создание нового объекта класса Simulator, в котором содержатся методы, необ</w:t>
+      </w:r>
+      <w:r>
+        <w:t xml:space="preserve"> </w:t>
+      </w:r>
+      <w:r>
+        <w:t xml:space="preserve">ходимые для дальнейшего описания модели (например, методы new и delete</w:t>
+      </w:r>
+      <w:r>
+        <w:t xml:space="preserve"> </w:t>
+      </w:r>
+      <w:r>
+        <w:t xml:space="preserve">используются для создания и уничтожения объектов соответственно);</w:t>
+      </w:r>
+      <w:r>
+        <w:t xml:space="preserve"> </w:t>
+      </w:r>
+      <w:r>
+        <w:t xml:space="preserve">2. Описание топологии моделируемой сети с помощью трёх основных функциональ</w:t>
+      </w:r>
+      <w:r>
+        <w:t xml:space="preserve"> </w:t>
+      </w:r>
+      <w:r>
+        <w:t xml:space="preserve">ных блоков: узлов (nodes), соединений (links) и агентов (agents);</w:t>
+      </w:r>
+      <w:r>
+        <w:t xml:space="preserve"> </w:t>
+      </w:r>
+      <w:r>
+        <w:t xml:space="preserve">3. Задание различных действий, характеризующих работу сети.</w:t>
+      </w:r>
+    </w:p>
+    <w:p>
+      <w:pPr>
+        <w:pStyle w:val="BodyText"/>
+      </w:pPr>
+      <w:r>
+        <w:t xml:space="preserve">Для создания узла используется метод node. При этом каждому узлу автоматически присваивается уникальный адрес. Для построения однонаправленных и двунаправленных линий соединения узлов используют методы simplex-link и duplex-link соответственно.</w:t>
+      </w:r>
+    </w:p>
+    <w:p>
+      <w:pPr>
+        <w:pStyle w:val="BodyText"/>
+      </w:pPr>
+      <w:r>
+        <w:t xml:space="preserve">Важным объектом NS-2являются агенты,которые могут рассматриваться как процессы и/или как транспортные единицы, работающие на узлах моделируемой сети.</w:t>
+      </w:r>
+    </w:p>
+    <w:p>
+      <w:pPr>
+        <w:pStyle w:val="BodyText"/>
+      </w:pPr>
+      <w:r>
+        <w:t xml:space="preserve">Агенты могут выступать в качестве источников трафика или приёмников, а также как динамические маршрутизирующие и протокольные модули. Агенты создаются с помощью методов общего класса Agent и являются объектами его подкласса, т.е. Agent/type, где type определяет тип конкретного объекта. Например, TCP-агент может быть создан с помощью команды:</w:t>
+      </w:r>
+      <w:r>
+        <w:t xml:space="preserve"> </w:t>
+      </w:r>
+      <w:r>
+        <w:rPr>
+          <w:rStyle w:val="VerbatimChar"/>
+        </w:rPr>
+        <w:t xml:space="preserve">set tcp [ new Agent/TCP ]</w:t>
+      </w:r>
+    </w:p>
+    <w:p>
+      <w:pPr>
+        <w:pStyle w:val="BodyText"/>
+      </w:pPr>
+      <w:r>
+        <w:t xml:space="preserve">Для закрепления агента за конкретным узлом используется метод attach-agent.</w:t>
+      </w:r>
+      <w:r>
+        <w:t xml:space="preserve"> </w:t>
+      </w:r>
+      <w:r>
+        <w:t xml:space="preserve">Каждому агенту присваивается уникальный адрес порта для заданного узла (аналогично портам tcp и udp). Чтобы за конкретным агентом закрепить источник, используют методы attach-source и attach-traffic. Например, можно прикрепить ftp или telnet источники к TCP-агенту. Есть агенты, которые генерируют свои собственные данные, например, CBR-агент (Constant Bit-Rate) — источник трафика с постоянной интенсивностью.</w:t>
+      </w:r>
+    </w:p>
+    <w:p>
+      <w:pPr>
+        <w:pStyle w:val="BodyText"/>
+      </w:pPr>
+      <w:r>
+        <w:t xml:space="preserve">Действия разных агентов могут быть назначены планировщиком событий (Event Scheduler) в определённые моменты времени (также в определённые моменты времени могут бытьзадействованы или отключены те или иные источники данных, запись и т.д.). Для этого может использоваться метод at. Моделирование начинается при помощи метода run.</w:t>
+      </w:r>
+    </w:p>
+    <w:p>
+      <w:pPr>
+        <w:pStyle w:val="BodyText"/>
+      </w:pPr>
+      <w:r>
+        <w:t xml:space="preserve">В качестве дополнения к NS-2 часто используют средство визуализации nam (network animator) для графического отображения свойств моделируемой системы и проходящего через неё трафика и пакет Xgraph для графического представления результатов моделирования.</w:t>
+      </w:r>
+    </w:p>
+    <w:p>
+      <w:pPr>
+        <w:pStyle w:val="BodyText"/>
+      </w:pPr>
+      <w:r>
+        <w:t xml:space="preserve">Запуск сценария NS-2 осуществляется в командной строке с помощью команды:</w:t>
+      </w:r>
+      <w:r>
+        <w:t xml:space="preserve"> </w:t>
+      </w:r>
+      <w:r>
+        <w:rPr>
+          <w:rStyle w:val="VerbatimChar"/>
+        </w:rPr>
+        <w:t xml:space="preserve">ns [tclscript]</w:t>
+      </w:r>
+    </w:p>
+    <w:p>
+      <w:pPr>
+        <w:pStyle w:val="BodyText"/>
+      </w:pPr>
+      <w:r>
+        <w:t xml:space="preserve">Здесь [tclscript] — имя файла скрипта Tcl, который определяет сценарий моделирования (т.е. топологию и различные события).</w:t>
+      </w:r>
+      <w:r>
+        <w:t xml:space="preserve"> </w:t>
+      </w:r>
+      <w:r>
+        <w:t xml:space="preserve">Nam можно запустить с помощью команды</w:t>
+      </w:r>
+      <w:r>
+        <w:t xml:space="preserve"> </w:t>
+      </w:r>
+      <w:r>
+        <w:rPr>
+          <w:rStyle w:val="VerbatimChar"/>
+        </w:rPr>
+        <w:t xml:space="preserve">nam [nam-file]</w:t>
+      </w:r>
+      <w:r>
+        <w:t xml:space="preserve"> </w:t>
+      </w:r>
+      <w:r>
+        <w:t xml:space="preserve">Здесь [nam-file] — имя nam trace-файла, сгенерированного с помощью ns.</w:t>
+      </w:r>
+    </w:p>
     <w:bookmarkEnd w:id="22"/>
-    <w:p>
-      <w:pPr>
-        <w:pStyle w:val="BodyText"/>
-      </w:pPr>
-      <w:r>
-        <w:t xml:space="preserve">Более подробно про Unix см. в</w:t>
-      </w:r>
-      <w:r>
-        <w:t xml:space="preserve"> </w:t>
-      </w:r>
-      <w:r>
-        <w:t xml:space="preserve">[1–4]</w:t>
-      </w:r>
-      <w:r>
-        <w:t xml:space="preserve">.</w:t>
-      </w:r>
-    </w:p>
-    <w:bookmarkEnd w:id="23"/>
-    <w:bookmarkStart w:id="28" w:name="выполнение-лабораторной-работы"/>
+    <w:bookmarkStart w:id="123" w:name="выполнение-лабораторной-работы"/>
     <w:p>
       <w:pPr>
         <w:pStyle w:val="Heading1"/>
@@ -559,31 +385,31 @@
         <w:pStyle w:val="FirstParagraph"/>
       </w:pPr>
       <w:r>
-        <w:t xml:space="preserve">Описываются проведённые действия, в качестве иллюстрации даётся ссылка на иллюстрацию (рис. 1).</w:t>
+        <w:t xml:space="preserve">Создадим директорию для лабораторных работ по ns-2, перейдем в неё и создадим файл, в котором затем напишем код для первого задания (рис. 1).</w:t>
       </w:r>
     </w:p>
     <w:p>
       <w:pPr>
         <w:pStyle w:val="CaptionedFigure"/>
       </w:pPr>
-      <w:bookmarkStart w:id="27" w:name="fig:001"/>
+      <w:bookmarkStart w:id="26" w:name="fig:001"/>
       <w:r>
         <w:drawing>
           <wp:inline>
-            <wp:extent cx="5334000" cy="4000499"/>
+            <wp:extent cx="5334000" cy="1169979"/>
             <wp:effectExtent b="0" l="0" r="0" t="0"/>
-            <wp:docPr descr="Рис. 1: Название рисунка" title="" id="25" name="Picture"/>
+            <wp:docPr descr="Рис. 1: Создание директории и файла для задания 1" title="" id="24" name="Picture"/>
             <a:graphic>
               <a:graphicData uri="http://schemas.openxmlformats.org/drawingml/2006/picture">
                 <pic:pic>
                   <pic:nvPicPr>
-                    <pic:cNvPr descr="image/placeimg_800_600_tech.jpg" id="26" name="Picture"/>
+                    <pic:cNvPr descr="image/1.png" id="25" name="Picture"/>
                     <pic:cNvPicPr>
                       <a:picLocks noChangeArrowheads="1" noChangeAspect="1"/>
                     </pic:cNvPicPr>
                   </pic:nvPicPr>
                   <pic:blipFill>
-                    <a:blip r:embed="rId24"/>
+                    <a:blip r:embed="rId23"/>
                     <a:stretch>
                       <a:fillRect/>
                     </a:stretch>
@@ -591,7 +417,7 @@
                   <pic:spPr bwMode="auto">
                     <a:xfrm>
                       <a:off x="0" y="0"/>
-                      <a:ext cx="5334000" cy="4000499"/>
+                      <a:ext cx="5334000" cy="1169979"/>
                     </a:xfrm>
                     <a:prstGeom prst="rect">
                       <a:avLst/>
@@ -609,18 +435,1824 @@
           </wp:inline>
         </w:drawing>
       </w:r>
-      <w:bookmarkEnd w:id="27"/>
+      <w:bookmarkEnd w:id="26"/>
     </w:p>
     <w:p>
       <w:pPr>
         <w:pStyle w:val="ImageCaption"/>
       </w:pPr>
       <w:r>
-        <w:t xml:space="preserve">Рис. 1: Название рисунка</w:t>
-      </w:r>
-    </w:p>
-    <w:bookmarkEnd w:id="28"/>
-    <w:bookmarkStart w:id="29" w:name="выводы"/>
+        <w:t xml:space="preserve">Рис. 1: Создание директории и файла для задания 1</w:t>
+      </w:r>
+    </w:p>
+    <w:p>
+      <w:pPr>
+        <w:pStyle w:val="BodyText"/>
+      </w:pPr>
+      <w:r>
+        <w:t xml:space="preserve">Напишем код, описывающий</w:t>
+      </w:r>
+      <w:r>
+        <w:t xml:space="preserve"> </w:t>
+      </w:r>
+      <w:r>
+        <w:t xml:space="preserve">“</w:t>
+      </w:r>
+      <w:r>
+        <w:t xml:space="preserve">пустой</w:t>
+      </w:r>
+      <w:r>
+        <w:t xml:space="preserve">”</w:t>
+      </w:r>
+      <w:r>
+        <w:t xml:space="preserve"> </w:t>
+      </w:r>
+      <w:r>
+        <w:t xml:space="preserve">процесс. Пустым я назвала его потому, что trace file - файл трассировки пустой, поскольку в процессе не задано ни объектов, ни действий. Впоследствии я буду использовать его для моделирования более сложных процессов (рис. 2).</w:t>
+      </w:r>
+    </w:p>
+    <w:p>
+      <w:pPr>
+        <w:pStyle w:val="CaptionedFigure"/>
+      </w:pPr>
+      <w:bookmarkStart w:id="30" w:name="fig:002"/>
+      <w:r>
+        <w:drawing>
+          <wp:inline>
+            <wp:extent cx="5334000" cy="5325613"/>
+            <wp:effectExtent b="0" l="0" r="0" t="0"/>
+            <wp:docPr descr="Рис. 2: Код для “пустого” процесса" title="" id="28" name="Picture"/>
+            <a:graphic>
+              <a:graphicData uri="http://schemas.openxmlformats.org/drawingml/2006/picture">
+                <pic:pic>
+                  <pic:nvPicPr>
+                    <pic:cNvPr descr="image/2.png" id="29" name="Picture"/>
+                    <pic:cNvPicPr>
+                      <a:picLocks noChangeArrowheads="1" noChangeAspect="1"/>
+                    </pic:cNvPicPr>
+                  </pic:nvPicPr>
+                  <pic:blipFill>
+                    <a:blip r:embed="rId27"/>
+                    <a:stretch>
+                      <a:fillRect/>
+                    </a:stretch>
+                  </pic:blipFill>
+                  <pic:spPr bwMode="auto">
+                    <a:xfrm>
+                      <a:off x="0" y="0"/>
+                      <a:ext cx="5334000" cy="5325613"/>
+                    </a:xfrm>
+                    <a:prstGeom prst="rect">
+                      <a:avLst/>
+                    </a:prstGeom>
+                    <a:noFill/>
+                    <a:ln w="9525">
+                      <a:noFill/>
+                      <a:headEnd/>
+                      <a:tailEnd/>
+                    </a:ln>
+                  </pic:spPr>
+                </pic:pic>
+              </a:graphicData>
+            </a:graphic>
+          </wp:inline>
+        </w:drawing>
+      </w:r>
+      <w:bookmarkEnd w:id="30"/>
+    </w:p>
+    <w:p>
+      <w:pPr>
+        <w:pStyle w:val="ImageCaption"/>
+      </w:pPr>
+      <w:r>
+        <w:t xml:space="preserve">Рис. 2: Код для</w:t>
+      </w:r>
+      <w:r>
+        <w:t xml:space="preserve"> </w:t>
+      </w:r>
+      <w:r>
+        <w:t xml:space="preserve">“</w:t>
+      </w:r>
+      <w:r>
+        <w:t xml:space="preserve">пустого</w:t>
+      </w:r>
+      <w:r>
+        <w:t xml:space="preserve">”</w:t>
+      </w:r>
+      <w:r>
+        <w:t xml:space="preserve"> </w:t>
+      </w:r>
+      <w:r>
+        <w:t xml:space="preserve">процесса</w:t>
+      </w:r>
+    </w:p>
+    <w:p>
+      <w:pPr>
+        <w:pStyle w:val="BodyText"/>
+      </w:pPr>
+      <w:r>
+        <w:t xml:space="preserve">С помощью команды</w:t>
+      </w:r>
+      <w:r>
+        <w:t xml:space="preserve"> </w:t>
+      </w:r>
+      <w:r>
+        <w:rPr>
+          <w:rStyle w:val="VerbatimChar"/>
+        </w:rPr>
+        <w:t xml:space="preserve">ns имя_файла</w:t>
+      </w:r>
+      <w:r>
+        <w:t xml:space="preserve"> </w:t>
+      </w:r>
+      <w:r>
+        <w:t xml:space="preserve">я запустила симуляцию процесса (рис. 3).</w:t>
+      </w:r>
+    </w:p>
+    <w:p>
+      <w:pPr>
+        <w:pStyle w:val="CaptionedFigure"/>
+      </w:pPr>
+      <w:bookmarkStart w:id="34" w:name="fig:003"/>
+      <w:r>
+        <w:drawing>
+          <wp:inline>
+            <wp:extent cx="5168766" cy="144378"/>
+            <wp:effectExtent b="0" l="0" r="0" t="0"/>
+            <wp:docPr descr="Рис. 3: Запуск симуляции процесса" title="" id="32" name="Picture"/>
+            <a:graphic>
+              <a:graphicData uri="http://schemas.openxmlformats.org/drawingml/2006/picture">
+                <pic:pic>
+                  <pic:nvPicPr>
+                    <pic:cNvPr descr="image/3.png" id="33" name="Picture"/>
+                    <pic:cNvPicPr>
+                      <a:picLocks noChangeArrowheads="1" noChangeAspect="1"/>
+                    </pic:cNvPicPr>
+                  </pic:nvPicPr>
+                  <pic:blipFill>
+                    <a:blip r:embed="rId31"/>
+                    <a:stretch>
+                      <a:fillRect/>
+                    </a:stretch>
+                  </pic:blipFill>
+                  <pic:spPr bwMode="auto">
+                    <a:xfrm>
+                      <a:off x="0" y="0"/>
+                      <a:ext cx="5168766" cy="144378"/>
+                    </a:xfrm>
+                    <a:prstGeom prst="rect">
+                      <a:avLst/>
+                    </a:prstGeom>
+                    <a:noFill/>
+                    <a:ln w="9525">
+                      <a:noFill/>
+                      <a:headEnd/>
+                      <a:tailEnd/>
+                    </a:ln>
+                  </pic:spPr>
+                </pic:pic>
+              </a:graphicData>
+            </a:graphic>
+          </wp:inline>
+        </w:drawing>
+      </w:r>
+      <w:bookmarkEnd w:id="34"/>
+    </w:p>
+    <w:p>
+      <w:pPr>
+        <w:pStyle w:val="ImageCaption"/>
+      </w:pPr>
+      <w:r>
+        <w:t xml:space="preserve">Рис. 3: Запуск симуляции процесса</w:t>
+      </w:r>
+    </w:p>
+    <w:p>
+      <w:pPr>
+        <w:pStyle w:val="BodyText"/>
+      </w:pPr>
+      <w:r>
+        <w:t xml:space="preserve">Открылось графическое окно программы ns-2 с данным процессом. Белое окошко пустое, поскольку в процессе не заданы объекты и действия (рис. 4).</w:t>
+      </w:r>
+    </w:p>
+    <w:p>
+      <w:pPr>
+        <w:pStyle w:val="CaptionedFigure"/>
+      </w:pPr>
+      <w:bookmarkStart w:id="38" w:name="fig:004"/>
+      <w:r>
+        <w:drawing>
+          <wp:inline>
+            <wp:extent cx="5334000" cy="4399962"/>
+            <wp:effectExtent b="0" l="0" r="0" t="0"/>
+            <wp:docPr descr="Рис. 4: Просмотр графического отображения пустого процесса" title="" id="36" name="Picture"/>
+            <a:graphic>
+              <a:graphicData uri="http://schemas.openxmlformats.org/drawingml/2006/picture">
+                <pic:pic>
+                  <pic:nvPicPr>
+                    <pic:cNvPr descr="image/4.png" id="37" name="Picture"/>
+                    <pic:cNvPicPr>
+                      <a:picLocks noChangeArrowheads="1" noChangeAspect="1"/>
+                    </pic:cNvPicPr>
+                  </pic:nvPicPr>
+                  <pic:blipFill>
+                    <a:blip r:embed="rId35"/>
+                    <a:stretch>
+                      <a:fillRect/>
+                    </a:stretch>
+                  </pic:blipFill>
+                  <pic:spPr bwMode="auto">
+                    <a:xfrm>
+                      <a:off x="0" y="0"/>
+                      <a:ext cx="5334000" cy="4399962"/>
+                    </a:xfrm>
+                    <a:prstGeom prst="rect">
+                      <a:avLst/>
+                    </a:prstGeom>
+                    <a:noFill/>
+                    <a:ln w="9525">
+                      <a:noFill/>
+                      <a:headEnd/>
+                      <a:tailEnd/>
+                    </a:ln>
+                  </pic:spPr>
+                </pic:pic>
+              </a:graphicData>
+            </a:graphic>
+          </wp:inline>
+        </w:drawing>
+      </w:r>
+      <w:bookmarkEnd w:id="38"/>
+    </w:p>
+    <w:p>
+      <w:pPr>
+        <w:pStyle w:val="ImageCaption"/>
+      </w:pPr>
+      <w:r>
+        <w:t xml:space="preserve">Рис. 4: Просмотр графического отображения пустого процесса</w:t>
+      </w:r>
+    </w:p>
+    <w:p>
+      <w:pPr>
+        <w:pStyle w:val="BodyText"/>
+      </w:pPr>
+      <w:r>
+        <w:t xml:space="preserve">Создаем файл</w:t>
+      </w:r>
+      <w:r>
+        <w:t xml:space="preserve"> </w:t>
+      </w:r>
+      <w:r>
+        <w:rPr>
+          <w:iCs/>
+          <w:i/>
+        </w:rPr>
+        <w:t xml:space="preserve">example1.tcl</w:t>
+      </w:r>
+      <w:r>
+        <w:t xml:space="preserve">, чтобы смоделировать простой процесс (рис. 5).</w:t>
+      </w:r>
+    </w:p>
+    <w:p>
+      <w:pPr>
+        <w:pStyle w:val="CaptionedFigure"/>
+      </w:pPr>
+      <w:bookmarkStart w:id="42" w:name="fig:005"/>
+      <w:r>
+        <w:drawing>
+          <wp:inline>
+            <wp:extent cx="5334000" cy="698612"/>
+            <wp:effectExtent b="0" l="0" r="0" t="0"/>
+            <wp:docPr descr="Рис. 5: Создание файла для образца 1" title="" id="40" name="Picture"/>
+            <a:graphic>
+              <a:graphicData uri="http://schemas.openxmlformats.org/drawingml/2006/picture">
+                <pic:pic>
+                  <pic:nvPicPr>
+                    <pic:cNvPr descr="image/5.png" id="41" name="Picture"/>
+                    <pic:cNvPicPr>
+                      <a:picLocks noChangeArrowheads="1" noChangeAspect="1"/>
+                    </pic:cNvPicPr>
+                  </pic:nvPicPr>
+                  <pic:blipFill>
+                    <a:blip r:embed="rId39"/>
+                    <a:stretch>
+                      <a:fillRect/>
+                    </a:stretch>
+                  </pic:blipFill>
+                  <pic:spPr bwMode="auto">
+                    <a:xfrm>
+                      <a:off x="0" y="0"/>
+                      <a:ext cx="5334000" cy="698612"/>
+                    </a:xfrm>
+                    <a:prstGeom prst="rect">
+                      <a:avLst/>
+                    </a:prstGeom>
+                    <a:noFill/>
+                    <a:ln w="9525">
+                      <a:noFill/>
+                      <a:headEnd/>
+                      <a:tailEnd/>
+                    </a:ln>
+                  </pic:spPr>
+                </pic:pic>
+              </a:graphicData>
+            </a:graphic>
+          </wp:inline>
+        </w:drawing>
+      </w:r>
+      <w:bookmarkEnd w:id="42"/>
+    </w:p>
+    <w:p>
+      <w:pPr>
+        <w:pStyle w:val="ImageCaption"/>
+      </w:pPr>
+      <w:r>
+        <w:t xml:space="preserve">Рис. 5: Создание файла для образца 1</w:t>
+      </w:r>
+    </w:p>
+    <w:p>
+      <w:pPr>
+        <w:pStyle w:val="BodyText"/>
+      </w:pPr>
+      <w:r>
+        <w:t xml:space="preserve">Пишем по приведенному в лабораторной работе указанию код для симуляции сети, состоящей из двух узлов. Требование к заданию:</w:t>
+      </w:r>
+      <w:r>
+        <w:t xml:space="preserve"> </w:t>
+      </w:r>
+      <w:r>
+        <w:t xml:space="preserve">Требуется смоделировать сеть передачи данных, состоящую из двух узлов, соединённых дуплексной линией связи с полосой пропускания 2 Мб/с и задержкой 10 мс, очередью с обслуживанием типа DropTail. От одного узла к другому по протоколу UDP осуществляется передача пакетов, размером 500 байт, с постоянной скоростью 200 пакетов в секунду. (рис. 6, 7).</w:t>
+      </w:r>
+    </w:p>
+    <w:p>
+      <w:pPr>
+        <w:pStyle w:val="CaptionedFigure"/>
+      </w:pPr>
+      <w:bookmarkStart w:id="46" w:name="fig:006"/>
+      <w:r>
+        <w:drawing>
+          <wp:inline>
+            <wp:extent cx="5334000" cy="5659040"/>
+            <wp:effectExtent b="0" l="0" r="0" t="0"/>
+            <wp:docPr descr="Рис. 6: Код для симуляции сети из двух узлов (1)" title="" id="44" name="Picture"/>
+            <a:graphic>
+              <a:graphicData uri="http://schemas.openxmlformats.org/drawingml/2006/picture">
+                <pic:pic>
+                  <pic:nvPicPr>
+                    <pic:cNvPr descr="image/6.png" id="45" name="Picture"/>
+                    <pic:cNvPicPr>
+                      <a:picLocks noChangeArrowheads="1" noChangeAspect="1"/>
+                    </pic:cNvPicPr>
+                  </pic:nvPicPr>
+                  <pic:blipFill>
+                    <a:blip r:embed="rId43"/>
+                    <a:stretch>
+                      <a:fillRect/>
+                    </a:stretch>
+                  </pic:blipFill>
+                  <pic:spPr bwMode="auto">
+                    <a:xfrm>
+                      <a:off x="0" y="0"/>
+                      <a:ext cx="5334000" cy="5659040"/>
+                    </a:xfrm>
+                    <a:prstGeom prst="rect">
+                      <a:avLst/>
+                    </a:prstGeom>
+                    <a:noFill/>
+                    <a:ln w="9525">
+                      <a:noFill/>
+                      <a:headEnd/>
+                      <a:tailEnd/>
+                    </a:ln>
+                  </pic:spPr>
+                </pic:pic>
+              </a:graphicData>
+            </a:graphic>
+          </wp:inline>
+        </w:drawing>
+      </w:r>
+      <w:bookmarkEnd w:id="46"/>
+    </w:p>
+    <w:p>
+      <w:pPr>
+        <w:pStyle w:val="ImageCaption"/>
+      </w:pPr>
+      <w:r>
+        <w:t xml:space="preserve">Рис. 6: Код для симуляции сети из двух узлов (1)</w:t>
+      </w:r>
+    </w:p>
+    <w:p>
+      <w:pPr>
+        <w:pStyle w:val="CaptionedFigure"/>
+      </w:pPr>
+      <w:bookmarkStart w:id="50" w:name="fig:007"/>
+      <w:r>
+        <w:drawing>
+          <wp:inline>
+            <wp:extent cx="5334000" cy="4592240"/>
+            <wp:effectExtent b="0" l="0" r="0" t="0"/>
+            <wp:docPr descr="Рис. 7: Код для симуляции сети из двух узлов (2)" title="" id="48" name="Picture"/>
+            <a:graphic>
+              <a:graphicData uri="http://schemas.openxmlformats.org/drawingml/2006/picture">
+                <pic:pic>
+                  <pic:nvPicPr>
+                    <pic:cNvPr descr="image/7.png" id="49" name="Picture"/>
+                    <pic:cNvPicPr>
+                      <a:picLocks noChangeArrowheads="1" noChangeAspect="1"/>
+                    </pic:cNvPicPr>
+                  </pic:nvPicPr>
+                  <pic:blipFill>
+                    <a:blip r:embed="rId47"/>
+                    <a:stretch>
+                      <a:fillRect/>
+                    </a:stretch>
+                  </pic:blipFill>
+                  <pic:spPr bwMode="auto">
+                    <a:xfrm>
+                      <a:off x="0" y="0"/>
+                      <a:ext cx="5334000" cy="4592240"/>
+                    </a:xfrm>
+                    <a:prstGeom prst="rect">
+                      <a:avLst/>
+                    </a:prstGeom>
+                    <a:noFill/>
+                    <a:ln w="9525">
+                      <a:noFill/>
+                      <a:headEnd/>
+                      <a:tailEnd/>
+                    </a:ln>
+                  </pic:spPr>
+                </pic:pic>
+              </a:graphicData>
+            </a:graphic>
+          </wp:inline>
+        </w:drawing>
+      </w:r>
+      <w:bookmarkEnd w:id="50"/>
+    </w:p>
+    <w:p>
+      <w:pPr>
+        <w:pStyle w:val="ImageCaption"/>
+      </w:pPr>
+      <w:r>
+        <w:t xml:space="preserve">Рис. 7: Код для симуляции сети из двух узлов (2)</w:t>
+      </w:r>
+    </w:p>
+    <w:p>
+      <w:pPr>
+        <w:pStyle w:val="BodyText"/>
+      </w:pPr>
+      <w:r>
+        <w:t xml:space="preserve">Запускаем процесс и, нажав кнопку</w:t>
+      </w:r>
+      <w:r>
+        <w:t xml:space="preserve"> </w:t>
+      </w:r>
+      <w:r>
+        <w:rPr>
+          <w:iCs/>
+          <w:i/>
+        </w:rPr>
+        <w:t xml:space="preserve">play</w:t>
+      </w:r>
+      <w:r>
+        <w:t xml:space="preserve">, наблюдаем его симуляцию: в окне nam через 0.5 секунды из узла 0 данные начнут поступать к узлу 1 (рис. 8). Это процесс можно замедлить, выбирая шаг отображения в nam. Можно осуществлять наблюдение за отдельным пакетом, щёлкнув по нему в окне nam, а щёлкнув по соединению, можно получить о нем некоторую информацию (рис. 9).</w:t>
+      </w:r>
+    </w:p>
+    <w:p>
+      <w:pPr>
+        <w:pStyle w:val="CaptionedFigure"/>
+      </w:pPr>
+      <w:bookmarkStart w:id="54" w:name="fig:008"/>
+      <w:r>
+        <w:drawing>
+          <wp:inline>
+            <wp:extent cx="5334000" cy="4825265"/>
+            <wp:effectExtent b="0" l="0" r="0" t="0"/>
+            <wp:docPr descr="Рис. 8: Просмотр процесса" title="" id="52" name="Picture"/>
+            <a:graphic>
+              <a:graphicData uri="http://schemas.openxmlformats.org/drawingml/2006/picture">
+                <pic:pic>
+                  <pic:nvPicPr>
+                    <pic:cNvPr descr="image/8.png" id="53" name="Picture"/>
+                    <pic:cNvPicPr>
+                      <a:picLocks noChangeArrowheads="1" noChangeAspect="1"/>
+                    </pic:cNvPicPr>
+                  </pic:nvPicPr>
+                  <pic:blipFill>
+                    <a:blip r:embed="rId51"/>
+                    <a:stretch>
+                      <a:fillRect/>
+                    </a:stretch>
+                  </pic:blipFill>
+                  <pic:spPr bwMode="auto">
+                    <a:xfrm>
+                      <a:off x="0" y="0"/>
+                      <a:ext cx="5334000" cy="4825265"/>
+                    </a:xfrm>
+                    <a:prstGeom prst="rect">
+                      <a:avLst/>
+                    </a:prstGeom>
+                    <a:noFill/>
+                    <a:ln w="9525">
+                      <a:noFill/>
+                      <a:headEnd/>
+                      <a:tailEnd/>
+                    </a:ln>
+                  </pic:spPr>
+                </pic:pic>
+              </a:graphicData>
+            </a:graphic>
+          </wp:inline>
+        </w:drawing>
+      </w:r>
+      <w:bookmarkEnd w:id="54"/>
+    </w:p>
+    <w:p>
+      <w:pPr>
+        <w:pStyle w:val="ImageCaption"/>
+      </w:pPr>
+      <w:r>
+        <w:t xml:space="preserve">Рис. 8: Просмотр процесса</w:t>
+      </w:r>
+    </w:p>
+    <w:p>
+      <w:pPr>
+        <w:pStyle w:val="CaptionedFigure"/>
+      </w:pPr>
+      <w:bookmarkStart w:id="58" w:name="fig:009"/>
+      <w:r>
+        <w:drawing>
+          <wp:inline>
+            <wp:extent cx="5334000" cy="2954298"/>
+            <wp:effectExtent b="0" l="0" r="0" t="0"/>
+            <wp:docPr descr="Рис. 9: Просмотр сведений о передаваемом пакете" title="" id="56" name="Picture"/>
+            <a:graphic>
+              <a:graphicData uri="http://schemas.openxmlformats.org/drawingml/2006/picture">
+                <pic:pic>
+                  <pic:nvPicPr>
+                    <pic:cNvPr descr="image/9.png" id="57" name="Picture"/>
+                    <pic:cNvPicPr>
+                      <a:picLocks noChangeArrowheads="1" noChangeAspect="1"/>
+                    </pic:cNvPicPr>
+                  </pic:nvPicPr>
+                  <pic:blipFill>
+                    <a:blip r:embed="rId55"/>
+                    <a:stretch>
+                      <a:fillRect/>
+                    </a:stretch>
+                  </pic:blipFill>
+                  <pic:spPr bwMode="auto">
+                    <a:xfrm>
+                      <a:off x="0" y="0"/>
+                      <a:ext cx="5334000" cy="2954298"/>
+                    </a:xfrm>
+                    <a:prstGeom prst="rect">
+                      <a:avLst/>
+                    </a:prstGeom>
+                    <a:noFill/>
+                    <a:ln w="9525">
+                      <a:noFill/>
+                      <a:headEnd/>
+                      <a:tailEnd/>
+                    </a:ln>
+                  </pic:spPr>
+                </pic:pic>
+              </a:graphicData>
+            </a:graphic>
+          </wp:inline>
+        </w:drawing>
+      </w:r>
+      <w:bookmarkEnd w:id="58"/>
+    </w:p>
+    <w:p>
+      <w:pPr>
+        <w:pStyle w:val="ImageCaption"/>
+      </w:pPr>
+      <w:r>
+        <w:t xml:space="preserve">Рис. 9: Просмотр сведений о передаваемом пакете</w:t>
+      </w:r>
+    </w:p>
+    <w:p>
+      <w:pPr>
+        <w:pStyle w:val="BodyText"/>
+      </w:pPr>
+      <w:r>
+        <w:t xml:space="preserve">Создаём новый файл для симуляции более сложной топологии сети (рис. 10).</w:t>
+      </w:r>
+    </w:p>
+    <w:p>
+      <w:pPr>
+        <w:pStyle w:val="CaptionedFigure"/>
+      </w:pPr>
+      <w:bookmarkStart w:id="62" w:name="fig:010"/>
+      <w:r>
+        <w:drawing>
+          <wp:inline>
+            <wp:extent cx="5334000" cy="250275"/>
+            <wp:effectExtent b="0" l="0" r="0" t="0"/>
+            <wp:docPr descr="Рис. 10: Создание файла для образца 2" title="" id="60" name="Picture"/>
+            <a:graphic>
+              <a:graphicData uri="http://schemas.openxmlformats.org/drawingml/2006/picture">
+                <pic:pic>
+                  <pic:nvPicPr>
+                    <pic:cNvPr descr="image/10.png" id="61" name="Picture"/>
+                    <pic:cNvPicPr>
+                      <a:picLocks noChangeArrowheads="1" noChangeAspect="1"/>
+                    </pic:cNvPicPr>
+                  </pic:nvPicPr>
+                  <pic:blipFill>
+                    <a:blip r:embed="rId59"/>
+                    <a:stretch>
+                      <a:fillRect/>
+                    </a:stretch>
+                  </pic:blipFill>
+                  <pic:spPr bwMode="auto">
+                    <a:xfrm>
+                      <a:off x="0" y="0"/>
+                      <a:ext cx="5334000" cy="250275"/>
+                    </a:xfrm>
+                    <a:prstGeom prst="rect">
+                      <a:avLst/>
+                    </a:prstGeom>
+                    <a:noFill/>
+                    <a:ln w="9525">
+                      <a:noFill/>
+                      <a:headEnd/>
+                      <a:tailEnd/>
+                    </a:ln>
+                  </pic:spPr>
+                </pic:pic>
+              </a:graphicData>
+            </a:graphic>
+          </wp:inline>
+        </w:drawing>
+      </w:r>
+      <w:bookmarkEnd w:id="62"/>
+    </w:p>
+    <w:p>
+      <w:pPr>
+        <w:pStyle w:val="ImageCaption"/>
+      </w:pPr>
+      <w:r>
+        <w:t xml:space="preserve">Рис. 10: Создание файла для образца 2</w:t>
+      </w:r>
+    </w:p>
+    <w:p>
+      <w:pPr>
+        <w:pStyle w:val="BodyText"/>
+      </w:pPr>
+      <w:r>
+        <w:t xml:space="preserve">Напишем код для симуляции проуесса, отвечающего требованиям:</w:t>
+      </w:r>
+    </w:p>
+    <w:p>
+      <w:pPr>
+        <w:pStyle w:val="BodyText"/>
+      </w:pPr>
+      <w:r>
+        <w:t xml:space="preserve">– сеть состоит из 4 узлов (n0, n1, n2, n3);</w:t>
+      </w:r>
+      <w:r>
+        <w:t xml:space="preserve"> </w:t>
+      </w:r>
+      <w:r>
+        <w:t xml:space="preserve">- между узлами n0 и n2, n1 и n2 установлено дуплексное соединение с пропускной способностью 2 Мбит/с и задержкой 10 мс;</w:t>
+      </w:r>
+      <w:r>
+        <w:t xml:space="preserve"> </w:t>
+      </w:r>
+      <w:r>
+        <w:t xml:space="preserve">– между узлами n2 и n3 установлено дуплексное соединение с пропускной способностью 1,7 Мбит/с и задержкой 20 мс;</w:t>
+      </w:r>
+      <w:r>
+        <w:t xml:space="preserve"> </w:t>
+      </w:r>
+      <w:r>
+        <w:t xml:space="preserve">– каждый узел использует очередь с дисциплиной DropTail для накопления пакетов, максимальный размер которой составляет 10;</w:t>
+      </w:r>
+      <w:r>
+        <w:t xml:space="preserve"> </w:t>
+      </w:r>
+      <w:r>
+        <w:t xml:space="preserve">– TCP-источник на узле n0 подключается к TCP-приёмнику на узле n3 (по-умолчанию, максимальный размер пакета, который TCP-агент может генерировать, равняется 1KByte)</w:t>
+      </w:r>
+      <w:r>
+        <w:t xml:space="preserve"> </w:t>
+      </w:r>
+      <w:r>
+        <w:t xml:space="preserve">– TCP-приёмник генерирует и отправляет ACK пакеты отправителю и откидывает полученные пакеты;</w:t>
+      </w:r>
+      <w:r>
+        <w:t xml:space="preserve"> </w:t>
+      </w:r>
+      <w:r>
+        <w:t xml:space="preserve">– UDP-агент, который подсоединён к узлу n1, подключён к null-агенту на узле n3 (null-агент просто откидывает пакеты);</w:t>
+      </w:r>
+      <w:r>
+        <w:t xml:space="preserve"> </w:t>
+      </w:r>
+      <w:r>
+        <w:t xml:space="preserve">– генераторы трафика ftp и cbr прикреплены к TCP и UDP агентам соответственно;</w:t>
+      </w:r>
+      <w:r>
+        <w:t xml:space="preserve"> </w:t>
+      </w:r>
+      <w:r>
+        <w:t xml:space="preserve">– генератор cbr генерирует пакеты размером 1 Кбайт со скоростью 1 Мбит/с;</w:t>
+      </w:r>
+      <w:r>
+        <w:t xml:space="preserve"> </w:t>
+      </w:r>
+      <w:r>
+        <w:t xml:space="preserve">– работа cbr начинается в 0,1 секунду и прекращается в 4,5 секунды, а ftp начинает работать в 1,0 секунду и прекращает в 4,0 секунды (рис. 11).</w:t>
+      </w:r>
+    </w:p>
+    <w:p>
+      <w:pPr>
+        <w:pStyle w:val="CaptionedFigure"/>
+      </w:pPr>
+      <w:bookmarkStart w:id="66" w:name="fig:011"/>
+      <w:r>
+        <w:drawing>
+          <wp:inline>
+            <wp:extent cx="5334000" cy="7849518"/>
+            <wp:effectExtent b="0" l="0" r="0" t="0"/>
+            <wp:docPr descr="Рис. 11: Код для усложненной топологии сети" title="" id="64" name="Picture"/>
+            <a:graphic>
+              <a:graphicData uri="http://schemas.openxmlformats.org/drawingml/2006/picture">
+                <pic:pic>
+                  <pic:nvPicPr>
+                    <pic:cNvPr descr="image/11.png" id="65" name="Picture"/>
+                    <pic:cNvPicPr>
+                      <a:picLocks noChangeArrowheads="1" noChangeAspect="1"/>
+                    </pic:cNvPicPr>
+                  </pic:nvPicPr>
+                  <pic:blipFill>
+                    <a:blip r:embed="rId63"/>
+                    <a:stretch>
+                      <a:fillRect/>
+                    </a:stretch>
+                  </pic:blipFill>
+                  <pic:spPr bwMode="auto">
+                    <a:xfrm>
+                      <a:off x="0" y="0"/>
+                      <a:ext cx="5334000" cy="7849518"/>
+                    </a:xfrm>
+                    <a:prstGeom prst="rect">
+                      <a:avLst/>
+                    </a:prstGeom>
+                    <a:noFill/>
+                    <a:ln w="9525">
+                      <a:noFill/>
+                      <a:headEnd/>
+                      <a:tailEnd/>
+                    </a:ln>
+                  </pic:spPr>
+                </pic:pic>
+              </a:graphicData>
+            </a:graphic>
+          </wp:inline>
+        </w:drawing>
+      </w:r>
+      <w:bookmarkEnd w:id="66"/>
+    </w:p>
+    <w:p>
+      <w:pPr>
+        <w:pStyle w:val="ImageCaption"/>
+      </w:pPr>
+      <w:r>
+        <w:t xml:space="preserve">Рис. 11: Код для усложненной топологии сети</w:t>
+      </w:r>
+    </w:p>
+    <w:p>
+      <w:pPr>
+        <w:pStyle w:val="BodyText"/>
+      </w:pPr>
+      <w:r>
+        <w:t xml:space="preserve">Запускаем процесс и, нажав кнопку</w:t>
+      </w:r>
+      <w:r>
+        <w:t xml:space="preserve"> </w:t>
+      </w:r>
+      <w:r>
+        <w:rPr>
+          <w:iCs/>
+          <w:i/>
+        </w:rPr>
+        <w:t xml:space="preserve">play</w:t>
+      </w:r>
+      <w:r>
+        <w:t xml:space="preserve">, наблюдаем его симуляцию (рис. 12, 13, 14).</w:t>
+      </w:r>
+    </w:p>
+    <w:p>
+      <w:pPr>
+        <w:pStyle w:val="CaptionedFigure"/>
+      </w:pPr>
+      <w:bookmarkStart w:id="70" w:name="fig:012"/>
+      <w:r>
+        <w:drawing>
+          <wp:inline>
+            <wp:extent cx="5334000" cy="3752892"/>
+            <wp:effectExtent b="0" l="0" r="0" t="0"/>
+            <wp:docPr descr="Рис. 12: Просмотр процесса (1)" title="" id="68" name="Picture"/>
+            <a:graphic>
+              <a:graphicData uri="http://schemas.openxmlformats.org/drawingml/2006/picture">
+                <pic:pic>
+                  <pic:nvPicPr>
+                    <pic:cNvPr descr="image/12.png" id="69" name="Picture"/>
+                    <pic:cNvPicPr>
+                      <a:picLocks noChangeArrowheads="1" noChangeAspect="1"/>
+                    </pic:cNvPicPr>
+                  </pic:nvPicPr>
+                  <pic:blipFill>
+                    <a:blip r:embed="rId67"/>
+                    <a:stretch>
+                      <a:fillRect/>
+                    </a:stretch>
+                  </pic:blipFill>
+                  <pic:spPr bwMode="auto">
+                    <a:xfrm>
+                      <a:off x="0" y="0"/>
+                      <a:ext cx="5334000" cy="3752892"/>
+                    </a:xfrm>
+                    <a:prstGeom prst="rect">
+                      <a:avLst/>
+                    </a:prstGeom>
+                    <a:noFill/>
+                    <a:ln w="9525">
+                      <a:noFill/>
+                      <a:headEnd/>
+                      <a:tailEnd/>
+                    </a:ln>
+                  </pic:spPr>
+                </pic:pic>
+              </a:graphicData>
+            </a:graphic>
+          </wp:inline>
+        </w:drawing>
+      </w:r>
+      <w:bookmarkEnd w:id="70"/>
+    </w:p>
+    <w:p>
+      <w:pPr>
+        <w:pStyle w:val="ImageCaption"/>
+      </w:pPr>
+      <w:r>
+        <w:t xml:space="preserve">Рис. 12: Просмотр процесса (1)</w:t>
+      </w:r>
+    </w:p>
+    <w:p>
+      <w:pPr>
+        <w:pStyle w:val="CaptionedFigure"/>
+      </w:pPr>
+      <w:bookmarkStart w:id="74" w:name="fig:013"/>
+      <w:r>
+        <w:drawing>
+          <wp:inline>
+            <wp:extent cx="5334000" cy="3652694"/>
+            <wp:effectExtent b="0" l="0" r="0" t="0"/>
+            <wp:docPr descr="Рис. 13: Просмотр процесса (2)" title="" id="72" name="Picture"/>
+            <a:graphic>
+              <a:graphicData uri="http://schemas.openxmlformats.org/drawingml/2006/picture">
+                <pic:pic>
+                  <pic:nvPicPr>
+                    <pic:cNvPr descr="image/13.png" id="73" name="Picture"/>
+                    <pic:cNvPicPr>
+                      <a:picLocks noChangeArrowheads="1" noChangeAspect="1"/>
+                    </pic:cNvPicPr>
+                  </pic:nvPicPr>
+                  <pic:blipFill>
+                    <a:blip r:embed="rId71"/>
+                    <a:stretch>
+                      <a:fillRect/>
+                    </a:stretch>
+                  </pic:blipFill>
+                  <pic:spPr bwMode="auto">
+                    <a:xfrm>
+                      <a:off x="0" y="0"/>
+                      <a:ext cx="5334000" cy="3652694"/>
+                    </a:xfrm>
+                    <a:prstGeom prst="rect">
+                      <a:avLst/>
+                    </a:prstGeom>
+                    <a:noFill/>
+                    <a:ln w="9525">
+                      <a:noFill/>
+                      <a:headEnd/>
+                      <a:tailEnd/>
+                    </a:ln>
+                  </pic:spPr>
+                </pic:pic>
+              </a:graphicData>
+            </a:graphic>
+          </wp:inline>
+        </w:drawing>
+      </w:r>
+      <w:bookmarkEnd w:id="74"/>
+    </w:p>
+    <w:p>
+      <w:pPr>
+        <w:pStyle w:val="ImageCaption"/>
+      </w:pPr>
+      <w:r>
+        <w:t xml:space="preserve">Рис. 13: Просмотр процесса (2)</w:t>
+      </w:r>
+    </w:p>
+    <w:p>
+      <w:pPr>
+        <w:pStyle w:val="CaptionedFigure"/>
+      </w:pPr>
+      <w:bookmarkStart w:id="78" w:name="fig:014"/>
+      <w:r>
+        <w:drawing>
+          <wp:inline>
+            <wp:extent cx="5334000" cy="3667485"/>
+            <wp:effectExtent b="0" l="0" r="0" t="0"/>
+            <wp:docPr descr="Рис. 14: Просмотр процесса (3)" title="" id="76" name="Picture"/>
+            <a:graphic>
+              <a:graphicData uri="http://schemas.openxmlformats.org/drawingml/2006/picture">
+                <pic:pic>
+                  <pic:nvPicPr>
+                    <pic:cNvPr descr="image/14.png" id="77" name="Picture"/>
+                    <pic:cNvPicPr>
+                      <a:picLocks noChangeArrowheads="1" noChangeAspect="1"/>
+                    </pic:cNvPicPr>
+                  </pic:nvPicPr>
+                  <pic:blipFill>
+                    <a:blip r:embed="rId75"/>
+                    <a:stretch>
+                      <a:fillRect/>
+                    </a:stretch>
+                  </pic:blipFill>
+                  <pic:spPr bwMode="auto">
+                    <a:xfrm>
+                      <a:off x="0" y="0"/>
+                      <a:ext cx="5334000" cy="3667485"/>
+                    </a:xfrm>
+                    <a:prstGeom prst="rect">
+                      <a:avLst/>
+                    </a:prstGeom>
+                    <a:noFill/>
+                    <a:ln w="9525">
+                      <a:noFill/>
+                      <a:headEnd/>
+                      <a:tailEnd/>
+                    </a:ln>
+                  </pic:spPr>
+                </pic:pic>
+              </a:graphicData>
+            </a:graphic>
+          </wp:inline>
+        </w:drawing>
+      </w:r>
+      <w:bookmarkEnd w:id="78"/>
+    </w:p>
+    <w:p>
+      <w:pPr>
+        <w:pStyle w:val="ImageCaption"/>
+      </w:pPr>
+      <w:r>
+        <w:t xml:space="preserve">Рис. 14: Просмотр процесса (3)</w:t>
+      </w:r>
+    </w:p>
+    <w:p>
+      <w:pPr>
+        <w:pStyle w:val="BodyText"/>
+      </w:pPr>
+      <w:r>
+        <w:t xml:space="preserve">При запуске скрипта можно заметить, что по соединениям между узлами n(0)–&gt;n(2) и n(1)–&gt;n(2) к узлу n(2) передаётся данных больше, чем способно передаваться по соединению от узла n(2) к узлу n(3). Действительно, мы передаём 200 пакетов в секунду от каждого источника данных в узлах n(0) и n(1), а каждый пакет имеет размер 500 байт. Таким образом, полоса каждого соединения 0.8 Mb, а суммарная — 1.6Mb. Но соединение n(2)–&gt;n(3) имеет полосу лишь 1 Mb. Следовательно, часть пакетов должна теряться. В окне аниматора можно видеть пакеты в очереди, а также те пакеты, которые отбрасываются при переполнении.</w:t>
+      </w:r>
+    </w:p>
+    <w:p>
+      <w:pPr>
+        <w:pStyle w:val="BodyText"/>
+      </w:pPr>
+      <w:r>
+        <w:t xml:space="preserve">Создадим файл для новой топологии - кольцо (рис. 15).</w:t>
+      </w:r>
+    </w:p>
+    <w:p>
+      <w:pPr>
+        <w:pStyle w:val="CaptionedFigure"/>
+      </w:pPr>
+      <w:bookmarkStart w:id="82" w:name="fig:015"/>
+      <w:r>
+        <w:drawing>
+          <wp:inline>
+            <wp:extent cx="5334000" cy="224182"/>
+            <wp:effectExtent b="0" l="0" r="0" t="0"/>
+            <wp:docPr descr="Рис. 15: Создание файла для образца 2" title="" id="80" name="Picture"/>
+            <a:graphic>
+              <a:graphicData uri="http://schemas.openxmlformats.org/drawingml/2006/picture">
+                <pic:pic>
+                  <pic:nvPicPr>
+                    <pic:cNvPr descr="image/15.png" id="81" name="Picture"/>
+                    <pic:cNvPicPr>
+                      <a:picLocks noChangeArrowheads="1" noChangeAspect="1"/>
+                    </pic:cNvPicPr>
+                  </pic:nvPicPr>
+                  <pic:blipFill>
+                    <a:blip r:embed="rId79"/>
+                    <a:stretch>
+                      <a:fillRect/>
+                    </a:stretch>
+                  </pic:blipFill>
+                  <pic:spPr bwMode="auto">
+                    <a:xfrm>
+                      <a:off x="0" y="0"/>
+                      <a:ext cx="5334000" cy="224182"/>
+                    </a:xfrm>
+                    <a:prstGeom prst="rect">
+                      <a:avLst/>
+                    </a:prstGeom>
+                    <a:noFill/>
+                    <a:ln w="9525">
+                      <a:noFill/>
+                      <a:headEnd/>
+                      <a:tailEnd/>
+                    </a:ln>
+                  </pic:spPr>
+                </pic:pic>
+              </a:graphicData>
+            </a:graphic>
+          </wp:inline>
+        </w:drawing>
+      </w:r>
+      <w:bookmarkEnd w:id="82"/>
+    </w:p>
+    <w:p>
+      <w:pPr>
+        <w:pStyle w:val="ImageCaption"/>
+      </w:pPr>
+      <w:r>
+        <w:t xml:space="preserve">Рис. 15: Создание файла для образца 2</w:t>
+      </w:r>
+    </w:p>
+    <w:p>
+      <w:pPr>
+        <w:pStyle w:val="BodyText"/>
+      </w:pPr>
+      <w:r>
+        <w:t xml:space="preserve">Затем смоделируем более сложную топологию сети - кольцо из семи узлов. Требования:</w:t>
+      </w:r>
+      <w:r>
+        <w:t xml:space="preserve"> </w:t>
+      </w:r>
+      <w:r>
+        <w:t xml:space="preserve">– сеть состоит из 7 узлов, соединённых в кольцо;</w:t>
+      </w:r>
+      <w:r>
+        <w:t xml:space="preserve"> </w:t>
+      </w:r>
+      <w:r>
+        <w:t xml:space="preserve">– данные передаются от узла n(0) к узлу n(3) по кратчайшему пути;</w:t>
+      </w:r>
+      <w:r>
+        <w:t xml:space="preserve"> </w:t>
+      </w:r>
+      <w:r>
+        <w:t xml:space="preserve">– с 1 по 2 секунду модельного времени происходит разрыв соединения между узлами n(1) и n(2);</w:t>
+      </w:r>
+    </w:p>
+    <w:p>
+      <w:pPr>
+        <w:pStyle w:val="BodyText"/>
+      </w:pPr>
+      <w:r>
+        <w:t xml:space="preserve">Напишем код (рис. 16).</w:t>
+      </w:r>
+    </w:p>
+    <w:p>
+      <w:pPr>
+        <w:pStyle w:val="CaptionedFigure"/>
+      </w:pPr>
+      <w:bookmarkStart w:id="86" w:name="fig:016"/>
+      <w:r>
+        <w:drawing>
+          <wp:inline>
+            <wp:extent cx="5334000" cy="7504071"/>
+            <wp:effectExtent b="0" l="0" r="0" t="0"/>
+            <wp:docPr descr="Рис. 16: Просмотр процесса" title="" id="84" name="Picture"/>
+            <a:graphic>
+              <a:graphicData uri="http://schemas.openxmlformats.org/drawingml/2006/picture">
+                <pic:pic>
+                  <pic:nvPicPr>
+                    <pic:cNvPr descr="image/16.png" id="85" name="Picture"/>
+                    <pic:cNvPicPr>
+                      <a:picLocks noChangeArrowheads="1" noChangeAspect="1"/>
+                    </pic:cNvPicPr>
+                  </pic:nvPicPr>
+                  <pic:blipFill>
+                    <a:blip r:embed="rId83"/>
+                    <a:stretch>
+                      <a:fillRect/>
+                    </a:stretch>
+                  </pic:blipFill>
+                  <pic:spPr bwMode="auto">
+                    <a:xfrm>
+                      <a:off x="0" y="0"/>
+                      <a:ext cx="5334000" cy="7504071"/>
+                    </a:xfrm>
+                    <a:prstGeom prst="rect">
+                      <a:avLst/>
+                    </a:prstGeom>
+                    <a:noFill/>
+                    <a:ln w="9525">
+                      <a:noFill/>
+                      <a:headEnd/>
+                      <a:tailEnd/>
+                    </a:ln>
+                  </pic:spPr>
+                </pic:pic>
+              </a:graphicData>
+            </a:graphic>
+          </wp:inline>
+        </w:drawing>
+      </w:r>
+      <w:bookmarkEnd w:id="86"/>
+    </w:p>
+    <w:p>
+      <w:pPr>
+        <w:pStyle w:val="ImageCaption"/>
+      </w:pPr>
+      <w:r>
+        <w:t xml:space="preserve">Рис. 16: Просмотр процесса</w:t>
+      </w:r>
+    </w:p>
+    <w:p>
+      <w:pPr>
+        <w:pStyle w:val="BodyText"/>
+      </w:pPr>
+      <w:r>
+        <w:t xml:space="preserve">Запускаем процесс и, нажав кнопку</w:t>
+      </w:r>
+      <w:r>
+        <w:t xml:space="preserve"> </w:t>
+      </w:r>
+      <w:r>
+        <w:rPr>
+          <w:iCs/>
+          <w:i/>
+        </w:rPr>
+        <w:t xml:space="preserve">play</w:t>
+      </w:r>
+      <w:r>
+        <w:t xml:space="preserve">, наблюдаем его симуляцию (рис. 17).</w:t>
+      </w:r>
+    </w:p>
+    <w:p>
+      <w:pPr>
+        <w:pStyle w:val="CaptionedFigure"/>
+      </w:pPr>
+      <w:bookmarkStart w:id="90" w:name="fig:017"/>
+      <w:r>
+        <w:drawing>
+          <wp:inline>
+            <wp:extent cx="5334000" cy="3739298"/>
+            <wp:effectExtent b="0" l="0" r="0" t="0"/>
+            <wp:docPr descr="Рис. 17: Просмотр процесса" title="" id="88" name="Picture"/>
+            <a:graphic>
+              <a:graphicData uri="http://schemas.openxmlformats.org/drawingml/2006/picture">
+                <pic:pic>
+                  <pic:nvPicPr>
+                    <pic:cNvPr descr="image/17.png" id="89" name="Picture"/>
+                    <pic:cNvPicPr>
+                      <a:picLocks noChangeArrowheads="1" noChangeAspect="1"/>
+                    </pic:cNvPicPr>
+                  </pic:nvPicPr>
+                  <pic:blipFill>
+                    <a:blip r:embed="rId87"/>
+                    <a:stretch>
+                      <a:fillRect/>
+                    </a:stretch>
+                  </pic:blipFill>
+                  <pic:spPr bwMode="auto">
+                    <a:xfrm>
+                      <a:off x="0" y="0"/>
+                      <a:ext cx="5334000" cy="3739298"/>
+                    </a:xfrm>
+                    <a:prstGeom prst="rect">
+                      <a:avLst/>
+                    </a:prstGeom>
+                    <a:noFill/>
+                    <a:ln w="9525">
+                      <a:noFill/>
+                      <a:headEnd/>
+                      <a:tailEnd/>
+                    </a:ln>
+                  </pic:spPr>
+                </pic:pic>
+              </a:graphicData>
+            </a:graphic>
+          </wp:inline>
+        </w:drawing>
+      </w:r>
+      <w:bookmarkEnd w:id="90"/>
+    </w:p>
+    <w:p>
+      <w:pPr>
+        <w:pStyle w:val="ImageCaption"/>
+      </w:pPr>
+      <w:r>
+        <w:t xml:space="preserve">Рис. 17: Просмотр процесса</w:t>
+      </w:r>
+    </w:p>
+    <w:p>
+      <w:pPr>
+        <w:pStyle w:val="BodyText"/>
+      </w:pPr>
+      <w:r>
+        <w:t xml:space="preserve">Нажав на кнопку</w:t>
+      </w:r>
+      <w:r>
+        <w:t xml:space="preserve"> </w:t>
+      </w:r>
+      <w:r>
+        <w:rPr>
+          <w:iCs/>
+          <w:i/>
+        </w:rPr>
+        <w:t xml:space="preserve">edit</w:t>
+      </w:r>
+      <w:r>
+        <w:t xml:space="preserve"> </w:t>
+      </w:r>
+      <w:r>
+        <w:t xml:space="preserve">слева, можно сделать процесс более понятным (красиво перерисовать, чтобы смотрелось действительно как кольцо) (рис. 18). Можно заметить, что на секундах с 0й по 1ую данные передаются из 0 в 3 по кратайшему пути (через 1 и 2), а затем, когда происходит разрыв соединения между 1 и 2 на 2й секунде, данные идут от 0 в 3 по длинному пути (6, 5 и 4), а затем снова идут по кратчайшему пути, когда соединение между узлами 1 и 2 восстанавливается (рис. 19, 20).</w:t>
+      </w:r>
+    </w:p>
+    <w:p>
+      <w:pPr>
+        <w:pStyle w:val="CaptionedFigure"/>
+      </w:pPr>
+      <w:bookmarkStart w:id="94" w:name="fig:018"/>
+      <w:r>
+        <w:drawing>
+          <wp:inline>
+            <wp:extent cx="5334000" cy="4222750"/>
+            <wp:effectExtent b="0" l="0" r="0" t="0"/>
+            <wp:docPr descr="Рис. 18: Просмотр процесса (1)" title="" id="92" name="Picture"/>
+            <a:graphic>
+              <a:graphicData uri="http://schemas.openxmlformats.org/drawingml/2006/picture">
+                <pic:pic>
+                  <pic:nvPicPr>
+                    <pic:cNvPr descr="image/18.png" id="93" name="Picture"/>
+                    <pic:cNvPicPr>
+                      <a:picLocks noChangeArrowheads="1" noChangeAspect="1"/>
+                    </pic:cNvPicPr>
+                  </pic:nvPicPr>
+                  <pic:blipFill>
+                    <a:blip r:embed="rId91"/>
+                    <a:stretch>
+                      <a:fillRect/>
+                    </a:stretch>
+                  </pic:blipFill>
+                  <pic:spPr bwMode="auto">
+                    <a:xfrm>
+                      <a:off x="0" y="0"/>
+                      <a:ext cx="5334000" cy="4222750"/>
+                    </a:xfrm>
+                    <a:prstGeom prst="rect">
+                      <a:avLst/>
+                    </a:prstGeom>
+                    <a:noFill/>
+                    <a:ln w="9525">
+                      <a:noFill/>
+                      <a:headEnd/>
+                      <a:tailEnd/>
+                    </a:ln>
+                  </pic:spPr>
+                </pic:pic>
+              </a:graphicData>
+            </a:graphic>
+          </wp:inline>
+        </w:drawing>
+      </w:r>
+      <w:bookmarkEnd w:id="94"/>
+    </w:p>
+    <w:p>
+      <w:pPr>
+        <w:pStyle w:val="ImageCaption"/>
+      </w:pPr>
+      <w:r>
+        <w:t xml:space="preserve">Рис. 18: Просмотр процесса (1)</w:t>
+      </w:r>
+    </w:p>
+    <w:p>
+      <w:pPr>
+        <w:pStyle w:val="CaptionedFigure"/>
+      </w:pPr>
+      <w:bookmarkStart w:id="98" w:name="fig:019"/>
+      <w:r>
+        <w:drawing>
+          <wp:inline>
+            <wp:extent cx="5334000" cy="4226812"/>
+            <wp:effectExtent b="0" l="0" r="0" t="0"/>
+            <wp:docPr descr="Рис. 19: Просмотр процесса (2)" title="" id="96" name="Picture"/>
+            <a:graphic>
+              <a:graphicData uri="http://schemas.openxmlformats.org/drawingml/2006/picture">
+                <pic:pic>
+                  <pic:nvPicPr>
+                    <pic:cNvPr descr="image/19.png" id="97" name="Picture"/>
+                    <pic:cNvPicPr>
+                      <a:picLocks noChangeArrowheads="1" noChangeAspect="1"/>
+                    </pic:cNvPicPr>
+                  </pic:nvPicPr>
+                  <pic:blipFill>
+                    <a:blip r:embed="rId95"/>
+                    <a:stretch>
+                      <a:fillRect/>
+                    </a:stretch>
+                  </pic:blipFill>
+                  <pic:spPr bwMode="auto">
+                    <a:xfrm>
+                      <a:off x="0" y="0"/>
+                      <a:ext cx="5334000" cy="4226812"/>
+                    </a:xfrm>
+                    <a:prstGeom prst="rect">
+                      <a:avLst/>
+                    </a:prstGeom>
+                    <a:noFill/>
+                    <a:ln w="9525">
+                      <a:noFill/>
+                      <a:headEnd/>
+                      <a:tailEnd/>
+                    </a:ln>
+                  </pic:spPr>
+                </pic:pic>
+              </a:graphicData>
+            </a:graphic>
+          </wp:inline>
+        </w:drawing>
+      </w:r>
+      <w:bookmarkEnd w:id="98"/>
+    </w:p>
+    <w:p>
+      <w:pPr>
+        <w:pStyle w:val="ImageCaption"/>
+      </w:pPr>
+      <w:r>
+        <w:t xml:space="preserve">Рис. 19: Просмотр процесса (2)</w:t>
+      </w:r>
+    </w:p>
+    <w:p>
+      <w:pPr>
+        <w:pStyle w:val="CaptionedFigure"/>
+      </w:pPr>
+      <w:bookmarkStart w:id="102" w:name="fig:020"/>
+      <w:r>
+        <w:drawing>
+          <wp:inline>
+            <wp:extent cx="5334000" cy="4210322"/>
+            <wp:effectExtent b="0" l="0" r="0" t="0"/>
+            <wp:docPr descr="Рис. 20: Просмотр процесса (3)" title="" id="100" name="Picture"/>
+            <a:graphic>
+              <a:graphicData uri="http://schemas.openxmlformats.org/drawingml/2006/picture">
+                <pic:pic>
+                  <pic:nvPicPr>
+                    <pic:cNvPr descr="image/20.png" id="101" name="Picture"/>
+                    <pic:cNvPicPr>
+                      <a:picLocks noChangeArrowheads="1" noChangeAspect="1"/>
+                    </pic:cNvPicPr>
+                  </pic:nvPicPr>
+                  <pic:blipFill>
+                    <a:blip r:embed="rId99"/>
+                    <a:stretch>
+                      <a:fillRect/>
+                    </a:stretch>
+                  </pic:blipFill>
+                  <pic:spPr bwMode="auto">
+                    <a:xfrm>
+                      <a:off x="0" y="0"/>
+                      <a:ext cx="5334000" cy="4210322"/>
+                    </a:xfrm>
+                    <a:prstGeom prst="rect">
+                      <a:avLst/>
+                    </a:prstGeom>
+                    <a:noFill/>
+                    <a:ln w="9525">
+                      <a:noFill/>
+                      <a:headEnd/>
+                      <a:tailEnd/>
+                    </a:ln>
+                  </pic:spPr>
+                </pic:pic>
+              </a:graphicData>
+            </a:graphic>
+          </wp:inline>
+        </w:drawing>
+      </w:r>
+      <w:bookmarkEnd w:id="102"/>
+    </w:p>
+    <w:p>
+      <w:pPr>
+        <w:pStyle w:val="ImageCaption"/>
+      </w:pPr>
+      <w:r>
+        <w:t xml:space="preserve">Рис. 20: Просмотр процесса (3)</w:t>
+      </w:r>
+    </w:p>
+    <w:p>
+      <w:pPr>
+        <w:pStyle w:val="BodyText"/>
+      </w:pPr>
+      <w:r>
+        <w:t xml:space="preserve">Пришло время для самостоятельной работы. Теперь требуется построить сеть из 6 узлов, 5 из которых образуют кольцо, а из узла 1 выходит узел 5, при этом:</w:t>
+      </w:r>
+    </w:p>
+    <w:p>
+      <w:pPr>
+        <w:numPr>
+          <w:ilvl w:val="0"/>
+          <w:numId w:val="1001"/>
+        </w:numPr>
+        <w:pStyle w:val="Compact"/>
+      </w:pPr>
+      <w:r>
+        <w:t xml:space="preserve">передача данных должна осуществляться от узла n(0) до узла n(5) по кратчайшему пути в течение 5 секунд модельного времени;</w:t>
+      </w:r>
+    </w:p>
+    <w:p>
+      <w:pPr>
+        <w:numPr>
+          <w:ilvl w:val="0"/>
+          <w:numId w:val="1001"/>
+        </w:numPr>
+        <w:pStyle w:val="Compact"/>
+      </w:pPr>
+      <w:r>
+        <w:t xml:space="preserve">передача данных должна идти по протоколу TCP (тип Newreno), на принимающей стороне используется TCPSink-объект типа DelAck;</w:t>
+      </w:r>
+    </w:p>
+    <w:p>
+      <w:pPr>
+        <w:numPr>
+          <w:ilvl w:val="0"/>
+          <w:numId w:val="1001"/>
+        </w:numPr>
+        <w:pStyle w:val="Compact"/>
+      </w:pPr>
+      <w:r>
+        <w:t xml:space="preserve">поверх TCP работает протокол FTP с 0,5 до 4,5 секунд модельного времени;</w:t>
+      </w:r>
+    </w:p>
+    <w:p>
+      <w:pPr>
+        <w:numPr>
+          <w:ilvl w:val="0"/>
+          <w:numId w:val="1001"/>
+        </w:numPr>
+        <w:pStyle w:val="Compact"/>
+      </w:pPr>
+      <w:r>
+        <w:t xml:space="preserve">с 1 по 2 секунду модельного времени происходит разрыв соединения между узлами n(0) и n(1);</w:t>
+      </w:r>
+    </w:p>
+    <w:p>
+      <w:pPr>
+        <w:numPr>
+          <w:ilvl w:val="0"/>
+          <w:numId w:val="1001"/>
+        </w:numPr>
+        <w:pStyle w:val="Compact"/>
+      </w:pPr>
+      <w:r>
+        <w:t xml:space="preserve">при разрыве соединения маршрут передачи данных должен измениться на резервный, после восстановления соединения пакеты снова должны пойти по кратчайшему пути.</w:t>
+      </w:r>
+    </w:p>
+    <w:p>
+      <w:pPr>
+        <w:pStyle w:val="FirstParagraph"/>
+      </w:pPr>
+      <w:r>
+        <w:t xml:space="preserve">Пишем код (рис. 21).</w:t>
+      </w:r>
+    </w:p>
+    <w:p>
+      <w:pPr>
+        <w:pStyle w:val="CaptionedFigure"/>
+      </w:pPr>
+      <w:bookmarkStart w:id="106" w:name="fig:021"/>
+      <w:r>
+        <w:drawing>
+          <wp:inline>
+            <wp:extent cx="5334000" cy="4988169"/>
+            <wp:effectExtent b="0" l="0" r="0" t="0"/>
+            <wp:docPr descr="Рис. 21: Код для самостоятельной работы" title="" id="104" name="Picture"/>
+            <a:graphic>
+              <a:graphicData uri="http://schemas.openxmlformats.org/drawingml/2006/picture">
+                <pic:pic>
+                  <pic:nvPicPr>
+                    <pic:cNvPr descr="image/21.png" id="105" name="Picture"/>
+                    <pic:cNvPicPr>
+                      <a:picLocks noChangeArrowheads="1" noChangeAspect="1"/>
+                    </pic:cNvPicPr>
+                  </pic:nvPicPr>
+                  <pic:blipFill>
+                    <a:blip r:embed="rId103"/>
+                    <a:stretch>
+                      <a:fillRect/>
+                    </a:stretch>
+                  </pic:blipFill>
+                  <pic:spPr bwMode="auto">
+                    <a:xfrm>
+                      <a:off x="0" y="0"/>
+                      <a:ext cx="5334000" cy="4988169"/>
+                    </a:xfrm>
+                    <a:prstGeom prst="rect">
+                      <a:avLst/>
+                    </a:prstGeom>
+                    <a:noFill/>
+                    <a:ln w="9525">
+                      <a:noFill/>
+                      <a:headEnd/>
+                      <a:tailEnd/>
+                    </a:ln>
+                  </pic:spPr>
+                </pic:pic>
+              </a:graphicData>
+            </a:graphic>
+          </wp:inline>
+        </w:drawing>
+      </w:r>
+      <w:bookmarkEnd w:id="106"/>
+    </w:p>
+    <w:p>
+      <w:pPr>
+        <w:pStyle w:val="ImageCaption"/>
+      </w:pPr>
+      <w:r>
+        <w:t xml:space="preserve">Рис. 21: Код для самостоятельной работы</w:t>
+      </w:r>
+    </w:p>
+    <w:p>
+      <w:pPr>
+        <w:pStyle w:val="BodyText"/>
+      </w:pPr>
+      <w:r>
+        <w:t xml:space="preserve">Я решила включить 5 узлов с 0го по 4й в кольцо, а затем привязать к узлу 1 узел 5 отдельно. Узлы с 0го по 4й связала между собой дуплексными соединениями по порядку, чтобы получилось кольцо. Между первым и пятым узлом установила дуплексное соединение отдельно. Затем подключила Агентов tcp и tcpSink и приложение ftp, установила разрыв между 0 и 1 на 2й секунде (с 1й по 2ую секунду). ftp запускается через полсекнды, и заканчивает работу в 4,5 секунды. Всего передача данных от узла 0 к узлу 5 длится 5 секунд.</w:t>
+      </w:r>
+    </w:p>
+    <w:p>
+      <w:pPr>
+        <w:pStyle w:val="BodyText"/>
+      </w:pPr>
+      <w:r>
+        <w:t xml:space="preserve">Запускаем файл и видим наш процесс (рис. 22).</w:t>
+      </w:r>
+    </w:p>
+    <w:p>
+      <w:pPr>
+        <w:pStyle w:val="CaptionedFigure"/>
+      </w:pPr>
+      <w:bookmarkStart w:id="110" w:name="fig:022"/>
+      <w:r>
+        <w:drawing>
+          <wp:inline>
+            <wp:extent cx="5334000" cy="4529357"/>
+            <wp:effectExtent b="0" l="0" r="0" t="0"/>
+            <wp:docPr descr="Рис. 22: Иллюстрация процесса из задания в самостоятельной работе" title="" id="108" name="Picture"/>
+            <a:graphic>
+              <a:graphicData uri="http://schemas.openxmlformats.org/drawingml/2006/picture">
+                <pic:pic>
+                  <pic:nvPicPr>
+                    <pic:cNvPr descr="image/22.png" id="109" name="Picture"/>
+                    <pic:cNvPicPr>
+                      <a:picLocks noChangeArrowheads="1" noChangeAspect="1"/>
+                    </pic:cNvPicPr>
+                  </pic:nvPicPr>
+                  <pic:blipFill>
+                    <a:blip r:embed="rId107"/>
+                    <a:stretch>
+                      <a:fillRect/>
+                    </a:stretch>
+                  </pic:blipFill>
+                  <pic:spPr bwMode="auto">
+                    <a:xfrm>
+                      <a:off x="0" y="0"/>
+                      <a:ext cx="5334000" cy="4529357"/>
+                    </a:xfrm>
+                    <a:prstGeom prst="rect">
+                      <a:avLst/>
+                    </a:prstGeom>
+                    <a:noFill/>
+                    <a:ln w="9525">
+                      <a:noFill/>
+                      <a:headEnd/>
+                      <a:tailEnd/>
+                    </a:ln>
+                  </pic:spPr>
+                </pic:pic>
+              </a:graphicData>
+            </a:graphic>
+          </wp:inline>
+        </w:drawing>
+      </w:r>
+      <w:bookmarkEnd w:id="110"/>
+    </w:p>
+    <w:p>
+      <w:pPr>
+        <w:pStyle w:val="ImageCaption"/>
+      </w:pPr>
+      <w:r>
+        <w:t xml:space="preserve">Рис. 22: Иллюстрация процесса из задания в самостоятельной работе</w:t>
+      </w:r>
+    </w:p>
+    <w:p>
+      <w:pPr>
+        <w:pStyle w:val="BodyText"/>
+      </w:pPr>
+      <w:r>
+        <w:t xml:space="preserve">Нажав на кнопку</w:t>
+      </w:r>
+      <w:r>
+        <w:t xml:space="preserve"> </w:t>
+      </w:r>
+      <w:r>
+        <w:rPr>
+          <w:iCs/>
+          <w:i/>
+        </w:rPr>
+        <w:t xml:space="preserve">play</w:t>
+      </w:r>
+      <w:r>
+        <w:t xml:space="preserve">, мы увидим, как проходит процесс. Можно заметить, что на секундах с 0й по 1ую данные передаются из 0 в 5 по кратайшему пути (через 1), а затем, когда происходит разрыв соединения между 0 и 1 на 2й секунде (во время с 1й секунды по 2ую), данные идут от 0 в 5 по длинному пути (4, 3 и 2), а затем снова идут по кратчайшему пути, когда соединение между узлами 0 и 1 восстанавливается (рис. 23, 24, 25).</w:t>
+      </w:r>
+    </w:p>
+    <w:p>
+      <w:pPr>
+        <w:pStyle w:val="CaptionedFigure"/>
+      </w:pPr>
+      <w:bookmarkStart w:id="114" w:name="fig:023"/>
+      <w:r>
+        <w:drawing>
+          <wp:inline>
+            <wp:extent cx="5334000" cy="4559919"/>
+            <wp:effectExtent b="0" l="0" r="0" t="0"/>
+            <wp:docPr descr="Рис. 23: Просмотр процесса (1)" title="" id="112" name="Picture"/>
+            <a:graphic>
+              <a:graphicData uri="http://schemas.openxmlformats.org/drawingml/2006/picture">
+                <pic:pic>
+                  <pic:nvPicPr>
+                    <pic:cNvPr descr="image/23.png" id="113" name="Picture"/>
+                    <pic:cNvPicPr>
+                      <a:picLocks noChangeArrowheads="1" noChangeAspect="1"/>
+                    </pic:cNvPicPr>
+                  </pic:nvPicPr>
+                  <pic:blipFill>
+                    <a:blip r:embed="rId111"/>
+                    <a:stretch>
+                      <a:fillRect/>
+                    </a:stretch>
+                  </pic:blipFill>
+                  <pic:spPr bwMode="auto">
+                    <a:xfrm>
+                      <a:off x="0" y="0"/>
+                      <a:ext cx="5334000" cy="4559919"/>
+                    </a:xfrm>
+                    <a:prstGeom prst="rect">
+                      <a:avLst/>
+                    </a:prstGeom>
+                    <a:noFill/>
+                    <a:ln w="9525">
+                      <a:noFill/>
+                      <a:headEnd/>
+                      <a:tailEnd/>
+                    </a:ln>
+                  </pic:spPr>
+                </pic:pic>
+              </a:graphicData>
+            </a:graphic>
+          </wp:inline>
+        </w:drawing>
+      </w:r>
+      <w:bookmarkEnd w:id="114"/>
+    </w:p>
+    <w:p>
+      <w:pPr>
+        <w:pStyle w:val="ImageCaption"/>
+      </w:pPr>
+      <w:r>
+        <w:t xml:space="preserve">Рис. 23: Просмотр процесса (1)</w:t>
+      </w:r>
+    </w:p>
+    <w:p>
+      <w:pPr>
+        <w:pStyle w:val="CaptionedFigure"/>
+      </w:pPr>
+      <w:bookmarkStart w:id="118" w:name="fig:024"/>
+      <w:r>
+        <w:drawing>
+          <wp:inline>
+            <wp:extent cx="5334000" cy="4554365"/>
+            <wp:effectExtent b="0" l="0" r="0" t="0"/>
+            <wp:docPr descr="Рис. 24: Просмотр процесса (2)" title="" id="116" name="Picture"/>
+            <a:graphic>
+              <a:graphicData uri="http://schemas.openxmlformats.org/drawingml/2006/picture">
+                <pic:pic>
+                  <pic:nvPicPr>
+                    <pic:cNvPr descr="image/24.png" id="117" name="Picture"/>
+                    <pic:cNvPicPr>
+                      <a:picLocks noChangeArrowheads="1" noChangeAspect="1"/>
+                    </pic:cNvPicPr>
+                  </pic:nvPicPr>
+                  <pic:blipFill>
+                    <a:blip r:embed="rId115"/>
+                    <a:stretch>
+                      <a:fillRect/>
+                    </a:stretch>
+                  </pic:blipFill>
+                  <pic:spPr bwMode="auto">
+                    <a:xfrm>
+                      <a:off x="0" y="0"/>
+                      <a:ext cx="5334000" cy="4554365"/>
+                    </a:xfrm>
+                    <a:prstGeom prst="rect">
+                      <a:avLst/>
+                    </a:prstGeom>
+                    <a:noFill/>
+                    <a:ln w="9525">
+                      <a:noFill/>
+                      <a:headEnd/>
+                      <a:tailEnd/>
+                    </a:ln>
+                  </pic:spPr>
+                </pic:pic>
+              </a:graphicData>
+            </a:graphic>
+          </wp:inline>
+        </w:drawing>
+      </w:r>
+      <w:bookmarkEnd w:id="118"/>
+    </w:p>
+    <w:p>
+      <w:pPr>
+        <w:pStyle w:val="ImageCaption"/>
+      </w:pPr>
+      <w:r>
+        <w:t xml:space="preserve">Рис. 24: Просмотр процесса (2)</w:t>
+      </w:r>
+    </w:p>
+    <w:p>
+      <w:pPr>
+        <w:pStyle w:val="CaptionedFigure"/>
+      </w:pPr>
+      <w:bookmarkStart w:id="122" w:name="fig:025"/>
+      <w:r>
+        <w:drawing>
+          <wp:inline>
+            <wp:extent cx="5334000" cy="4557077"/>
+            <wp:effectExtent b="0" l="0" r="0" t="0"/>
+            <wp:docPr descr="Рис. 25: Просмотр процесса (3)" title="" id="120" name="Picture"/>
+            <a:graphic>
+              <a:graphicData uri="http://schemas.openxmlformats.org/drawingml/2006/picture">
+                <pic:pic>
+                  <pic:nvPicPr>
+                    <pic:cNvPr descr="image/25.png" id="121" name="Picture"/>
+                    <pic:cNvPicPr>
+                      <a:picLocks noChangeArrowheads="1" noChangeAspect="1"/>
+                    </pic:cNvPicPr>
+                  </pic:nvPicPr>
+                  <pic:blipFill>
+                    <a:blip r:embed="rId119"/>
+                    <a:stretch>
+                      <a:fillRect/>
+                    </a:stretch>
+                  </pic:blipFill>
+                  <pic:spPr bwMode="auto">
+                    <a:xfrm>
+                      <a:off x="0" y="0"/>
+                      <a:ext cx="5334000" cy="4557077"/>
+                    </a:xfrm>
+                    <a:prstGeom prst="rect">
+                      <a:avLst/>
+                    </a:prstGeom>
+                    <a:noFill/>
+                    <a:ln w="9525">
+                      <a:noFill/>
+                      <a:headEnd/>
+                      <a:tailEnd/>
+                    </a:ln>
+                  </pic:spPr>
+                </pic:pic>
+              </a:graphicData>
+            </a:graphic>
+          </wp:inline>
+        </w:drawing>
+      </w:r>
+      <w:bookmarkEnd w:id="122"/>
+    </w:p>
+    <w:p>
+      <w:pPr>
+        <w:pStyle w:val="ImageCaption"/>
+      </w:pPr>
+      <w:r>
+        <w:t xml:space="preserve">Рис. 25: Просмотр процесса (3)</w:t>
+      </w:r>
+    </w:p>
+    <w:bookmarkEnd w:id="123"/>
+    <w:bookmarkStart w:id="124" w:name="выводы"/>
     <w:p>
       <w:pPr>
         <w:pStyle w:val="Heading1"/>
@@ -643,11 +2275,11 @@
         <w:pStyle w:val="FirstParagraph"/>
       </w:pPr>
       <w:r>
-        <w:t xml:space="preserve">Здесь кратко описываются итоги проделанной работы.</w:t>
-      </w:r>
-    </w:p>
-    <w:bookmarkEnd w:id="29"/>
-    <w:bookmarkStart w:id="36" w:name="список-литературы"/>
+        <w:t xml:space="preserve">В результате выполнения лабораторной работы я научилась работать со средством ns-2: моделировать пустой процесс и процессы с простыми и сложными топологиями, а также с динамической маршрутизацией и условиями, накладывающимися на передачу данных.</w:t>
+      </w:r>
+    </w:p>
+    <w:bookmarkEnd w:id="124"/>
+    <w:bookmarkStart w:id="126" w:name="список-литературы"/>
     <w:p>
       <w:pPr>
         <w:pStyle w:val="Heading1"/>
@@ -656,99 +2288,57 @@
         <w:t xml:space="preserve">Список литературы</w:t>
       </w:r>
     </w:p>
-    <w:bookmarkStart w:id="35" w:name="refs"/>
-    <w:bookmarkStart w:id="30" w:name="ref-tanenbaum_book_modern-os_ru"/>
-    <w:p>
-      <w:pPr>
-        <w:pStyle w:val="Bibliography"/>
-      </w:pPr>
-      <w:r>
-        <w:t xml:space="preserve">1.</w:t>
-      </w:r>
-      <w:r>
-        <w:t xml:space="preserve"> </w:t>
-      </w:r>
-      <w:r>
-        <w:t xml:space="preserve">	</w:t>
-      </w:r>
-      <w:r>
-        <w:t xml:space="preserve">Таненбаум Э., Бос Х. Современные операционные системы. 4-е изд. СПб.: Питер, 2015. 1120 с.</w:t>
-      </w:r>
-    </w:p>
-    <w:bookmarkEnd w:id="30"/>
-    <w:bookmarkStart w:id="31" w:name="ref-robbins_book_bash_en"/>
-    <w:p>
-      <w:pPr>
-        <w:pStyle w:val="Bibliography"/>
-      </w:pPr>
-      <w:r>
-        <w:t xml:space="preserve">2.</w:t>
-      </w:r>
-      <w:r>
-        <w:t xml:space="preserve"> </w:t>
-      </w:r>
-      <w:r>
-        <w:t xml:space="preserve">	</w:t>
-      </w:r>
-      <w:r>
-        <w:t xml:space="preserve">Robbins A. Bash Pocket Reference. O’Reilly Media, 2016. 156 с.</w:t>
-      </w:r>
-    </w:p>
-    <w:bookmarkEnd w:id="31"/>
-    <w:bookmarkStart w:id="32" w:name="ref-zarrelli_book_mastering-bash_en"/>
-    <w:p>
-      <w:pPr>
-        <w:pStyle w:val="Bibliography"/>
-      </w:pPr>
-      <w:r>
-        <w:t xml:space="preserve">3.</w:t>
-      </w:r>
-      <w:r>
-        <w:t xml:space="preserve"> </w:t>
-      </w:r>
-      <w:r>
-        <w:t xml:space="preserve">	</w:t>
-      </w:r>
-      <w:r>
-        <w:t xml:space="preserve">Zarrelli G. Mastering Bash. Packt Publishing, 2017. 502 с.</w:t>
-      </w:r>
-    </w:p>
-    <w:bookmarkEnd w:id="32"/>
-    <w:bookmarkStart w:id="34" w:name="ref-newham_book_learning-bash_en"/>
-    <w:p>
-      <w:pPr>
-        <w:pStyle w:val="Bibliography"/>
-      </w:pPr>
-      <w:r>
-        <w:t xml:space="preserve">4.</w:t>
-      </w:r>
-      <w:r>
-        <w:t xml:space="preserve"> </w:t>
-      </w:r>
-      <w:r>
-        <w:t xml:space="preserve">	</w:t>
-      </w:r>
-      <w:r>
-        <w:t xml:space="preserve">Newham C.</w:t>
-      </w:r>
-      <w:r>
-        <w:t xml:space="preserve"> </w:t>
-      </w:r>
-      <w:hyperlink r:id="rId33">
-        <w:r>
-          <w:rPr>
-            <w:rStyle w:val="Hyperlink"/>
-          </w:rPr>
-          <w:t xml:space="preserve">Learning the bash Shell: Unix Shell Programming</w:t>
-        </w:r>
-      </w:hyperlink>
-      <w:r>
-        <w:t xml:space="preserve">. O’Reilly Media, 2005. 354 с.</w:t>
-      </w:r>
-    </w:p>
-    <w:bookmarkEnd w:id="34"/>
-    <w:bookmarkEnd w:id="35"/>
-    <w:bookmarkEnd w:id="36"/>
+    <w:p>
+      <w:pPr>
+        <w:numPr>
+          <w:ilvl w:val="0"/>
+          <w:numId w:val="1002"/>
+        </w:numPr>
+        <w:pStyle w:val="Compact"/>
+      </w:pPr>
+      <w:r>
+        <w:t xml:space="preserve">Заборовский В. С. Моделирование и анализ сетей связи с коммутацией пакетов. Network Simulator (Сетевой симулятор ns2). — СПб : Изд-во СПбГТУ, 2001. — 108 с.</w:t>
+      </w:r>
+    </w:p>
+    <w:p>
+      <w:pPr>
+        <w:numPr>
+          <w:ilvl w:val="0"/>
+          <w:numId w:val="1002"/>
+        </w:numPr>
+        <w:pStyle w:val="Compact"/>
+      </w:pPr>
+      <w:r>
+        <w:t xml:space="preserve">Exercises on ”ns-2” / C. Barakat. — Заявл. 2003.</w:t>
+      </w:r>
+    </w:p>
+    <w:p>
+      <w:pPr>
+        <w:numPr>
+          <w:ilvl w:val="0"/>
+          <w:numId w:val="1002"/>
+        </w:numPr>
+        <w:pStyle w:val="Compact"/>
+      </w:pPr>
+      <w:r>
+        <w:t xml:space="preserve">Галкин А. М., Кучерявый Е. А., Молчанов Д. А. Пакет моделирования NS-2: учеб. пособие. — СПб : СПбГУТ, 2007.</w:t>
+      </w:r>
+    </w:p>
+    <w:p>
+      <w:pPr>
+        <w:numPr>
+          <w:ilvl w:val="0"/>
+          <w:numId w:val="1002"/>
+        </w:numPr>
+        <w:pStyle w:val="Compact"/>
+      </w:pPr>
+      <w:r>
+        <w:t xml:space="preserve">Заборовский В. С., Мулюха В. А., Подгурский Ю. Е. Моделирование и анализ компьютерных сетей: телематический подход. — СПб: Изд-во СПбГПУ, 2010. — 93 с.</w:t>
+      </w:r>
+    </w:p>
+    <w:bookmarkStart w:id="125" w:name="refs"/>
+    <w:bookmarkEnd w:id="125"/>
+    <w:bookmarkEnd w:id="126"/>
     <w:sectPr/>
   </w:body>
 </w:document>
@@ -855,8 +2445,202 @@
       </w:pPr>
     </w:lvl>
   </w:abstractNum>
+  <w:abstractNum w:abstractNumId="991">
+    <w:nsid w:val="A991"/>
+    <w:multiLevelType w:val="multilevel"/>
+    <w:lvl w:ilvl="0">
+      <w:numFmt w:val="bullet"/>
+      <w:lvlText w:val="•"/>
+      <w:lvlJc w:val="left"/>
+      <w:pPr>
+        <w:ind w:left="720" w:hanging="480"/>
+      </w:pPr>
+    </w:lvl>
+    <w:lvl w:ilvl="1">
+      <w:numFmt w:val="bullet"/>
+      <w:lvlText w:val="–"/>
+      <w:lvlJc w:val="left"/>
+      <w:pPr>
+        <w:ind w:left="1440" w:hanging="480"/>
+      </w:pPr>
+    </w:lvl>
+    <w:lvl w:ilvl="2">
+      <w:numFmt w:val="bullet"/>
+      <w:lvlText w:val="•"/>
+      <w:lvlJc w:val="left"/>
+      <w:pPr>
+        <w:ind w:left="2160" w:hanging="480"/>
+      </w:pPr>
+    </w:lvl>
+    <w:lvl w:ilvl="3">
+      <w:numFmt w:val="bullet"/>
+      <w:lvlText w:val="–"/>
+      <w:lvlJc w:val="left"/>
+      <w:pPr>
+        <w:ind w:left="2880" w:hanging="480"/>
+      </w:pPr>
+    </w:lvl>
+    <w:lvl w:ilvl="4">
+      <w:numFmt w:val="bullet"/>
+      <w:lvlText w:val="•"/>
+      <w:lvlJc w:val="left"/>
+      <w:pPr>
+        <w:ind w:left="3600" w:hanging="480"/>
+      </w:pPr>
+    </w:lvl>
+    <w:lvl w:ilvl="5">
+      <w:numFmt w:val="bullet"/>
+      <w:lvlText w:val="–"/>
+      <w:lvlJc w:val="left"/>
+      <w:pPr>
+        <w:ind w:left="4320" w:hanging="480"/>
+      </w:pPr>
+    </w:lvl>
+    <w:lvl w:ilvl="6">
+      <w:numFmt w:val="bullet"/>
+      <w:lvlText w:val="•"/>
+      <w:lvlJc w:val="left"/>
+      <w:pPr>
+        <w:ind w:left="5040" w:hanging="480"/>
+      </w:pPr>
+    </w:lvl>
+    <w:lvl w:ilvl="7">
+      <w:numFmt w:val="bullet"/>
+      <w:lvlText w:val="–"/>
+      <w:lvlJc w:val="left"/>
+      <w:pPr>
+        <w:ind w:left="5760" w:hanging="480"/>
+      </w:pPr>
+    </w:lvl>
+    <w:lvl w:ilvl="8">
+      <w:numFmt w:val="bullet"/>
+      <w:lvlText w:val="•"/>
+      <w:lvlJc w:val="left"/>
+      <w:pPr>
+        <w:ind w:left="6480" w:hanging="480"/>
+      </w:pPr>
+    </w:lvl>
+  </w:abstractNum>
+  <w:abstractNum w:abstractNumId="99411">
+    <w:nsid w:val="A99411"/>
+    <w:multiLevelType w:val="multilevel"/>
+    <w:lvl w:ilvl="0">
+      <w:start w:val="1"/>
+      <w:numFmt w:val="decimal"/>
+      <w:lvlText w:val="%1."/>
+      <w:lvlJc w:val="left"/>
+      <w:pPr>
+        <w:ind w:left="720" w:hanging="480"/>
+      </w:pPr>
+    </w:lvl>
+    <w:lvl w:ilvl="1">
+      <w:start w:val="1"/>
+      <w:numFmt w:val="decimal"/>
+      <w:lvlText w:val="%2."/>
+      <w:lvlJc w:val="left"/>
+      <w:pPr>
+        <w:ind w:left="1440" w:hanging="480"/>
+      </w:pPr>
+    </w:lvl>
+    <w:lvl w:ilvl="2">
+      <w:start w:val="1"/>
+      <w:numFmt w:val="decimal"/>
+      <w:lvlText w:val="%3."/>
+      <w:lvlJc w:val="left"/>
+      <w:pPr>
+        <w:ind w:left="2160" w:hanging="480"/>
+      </w:pPr>
+    </w:lvl>
+    <w:lvl w:ilvl="3">
+      <w:start w:val="1"/>
+      <w:numFmt w:val="decimal"/>
+      <w:lvlText w:val="%4."/>
+      <w:lvlJc w:val="left"/>
+      <w:pPr>
+        <w:ind w:left="2880" w:hanging="480"/>
+      </w:pPr>
+    </w:lvl>
+    <w:lvl w:ilvl="4">
+      <w:start w:val="1"/>
+      <w:numFmt w:val="decimal"/>
+      <w:lvlText w:val="%5."/>
+      <w:lvlJc w:val="left"/>
+      <w:pPr>
+        <w:ind w:left="3600" w:hanging="480"/>
+      </w:pPr>
+    </w:lvl>
+    <w:lvl w:ilvl="5">
+      <w:start w:val="1"/>
+      <w:numFmt w:val="decimal"/>
+      <w:lvlText w:val="%6."/>
+      <w:lvlJc w:val="left"/>
+      <w:pPr>
+        <w:ind w:left="4320" w:hanging="480"/>
+      </w:pPr>
+    </w:lvl>
+    <w:lvl w:ilvl="6">
+      <w:start w:val="1"/>
+      <w:numFmt w:val="decimal"/>
+      <w:lvlText w:val="%7."/>
+      <w:lvlJc w:val="left"/>
+      <w:pPr>
+        <w:ind w:left="5040" w:hanging="480"/>
+      </w:pPr>
+    </w:lvl>
+    <w:lvl w:ilvl="7">
+      <w:start w:val="1"/>
+      <w:numFmt w:val="decimal"/>
+      <w:lvlText w:val="%8."/>
+      <w:lvlJc w:val="left"/>
+      <w:pPr>
+        <w:ind w:left="5760" w:hanging="480"/>
+      </w:pPr>
+    </w:lvl>
+    <w:lvl w:ilvl="8">
+      <w:start w:val="1"/>
+      <w:numFmt w:val="decimal"/>
+      <w:lvlText w:val="%9."/>
+      <w:lvlJc w:val="left"/>
+      <w:pPr>
+        <w:ind w:left="6480" w:hanging="480"/>
+      </w:pPr>
+    </w:lvl>
+  </w:abstractNum>
   <w:num w:numId="1000">
     <w:abstractNumId w:val="990"/>
+  </w:num>
+  <w:num w:numId="1001">
+    <w:abstractNumId w:val="991"/>
+  </w:num>
+  <w:num w:numId="1002">
+    <w:abstractNumId w:val="99411"/>
+    <w:lvlOverride w:ilvl="0">
+      <w:startOverride w:val="1"/>
+    </w:lvlOverride>
+    <w:lvlOverride w:ilvl="1">
+      <w:startOverride w:val="1"/>
+    </w:lvlOverride>
+    <w:lvlOverride w:ilvl="2">
+      <w:startOverride w:val="1"/>
+    </w:lvlOverride>
+    <w:lvlOverride w:ilvl="3">
+      <w:startOverride w:val="1"/>
+    </w:lvlOverride>
+    <w:lvlOverride w:ilvl="4">
+      <w:startOverride w:val="1"/>
+    </w:lvlOverride>
+    <w:lvlOverride w:ilvl="5">
+      <w:startOverride w:val="1"/>
+    </w:lvlOverride>
+    <w:lvlOverride w:ilvl="6">
+      <w:startOverride w:val="1"/>
+    </w:lvlOverride>
+    <w:lvlOverride w:ilvl="7">
+      <w:startOverride w:val="1"/>
+    </w:lvlOverride>
+    <w:lvlOverride w:ilvl="8">
+      <w:startOverride w:val="1"/>
+    </w:lvlOverride>
   </w:num>
 </w:numbering>
 </file>

</xml_diff>